<commit_message>
Edit the proposal file
</commit_message>
<xml_diff>
--- a/Documentation/299 Project Proposal.docx
+++ b/Documentation/299 Project Proposal.docx
@@ -1,6 +1,6 @@
 
 <file path=word/document.xml><?xml version="1.0" encoding="utf-8"?>
-<w:document xmlns:wpc="http://schemas.microsoft.com/office/word/2010/wordprocessingCanvas" xmlns:cx="http://schemas.microsoft.com/office/drawing/2014/chartex" xmlns:cx1="http://schemas.microsoft.com/office/drawing/2015/9/8/chartex" xmlns:mc="http://schemas.openxmlformats.org/markup-compatibility/2006" xmlns:o="urn:schemas-microsoft-com:office:office" xmlns:r="http://schemas.openxmlformats.org/officeDocument/2006/relationships" xmlns:m="http://schemas.openxmlformats.org/officeDocument/2006/math" xmlns:v="urn:schemas-microsoft-com:vml" xmlns:wp14="http://schemas.microsoft.com/office/word/2010/wordprocessingDrawing" xmlns:wp="http://schemas.openxmlformats.org/drawingml/2006/wordprocessingDrawing" xmlns:w10="urn:schemas-microsoft-com:office:word" xmlns:w="http://schemas.openxmlformats.org/wordprocessingml/2006/main" xmlns:w14="http://schemas.microsoft.com/office/word/2010/wordml" xmlns:w15="http://schemas.microsoft.com/office/word/2012/wordml" xmlns:w16se="http://schemas.microsoft.com/office/word/2015/wordml/symex" xmlns:wpg="http://schemas.microsoft.com/office/word/2010/wordprocessingGroup" xmlns:wpi="http://schemas.microsoft.com/office/word/2010/wordprocessingInk" xmlns:wne="http://schemas.microsoft.com/office/word/2006/wordml" xmlns:wps="http://schemas.microsoft.com/office/word/2010/wordprocessingShape" mc:Ignorable="w14 w15 w16se wp14">
+<w:document xmlns:wpc="http://schemas.microsoft.com/office/word/2010/wordprocessingCanvas" xmlns:mc="http://schemas.openxmlformats.org/markup-compatibility/2006" xmlns:o="urn:schemas-microsoft-com:office:office" xmlns:r="http://schemas.openxmlformats.org/officeDocument/2006/relationships" xmlns:m="http://schemas.openxmlformats.org/officeDocument/2006/math" xmlns:v="urn:schemas-microsoft-com:vml" xmlns:wp14="http://schemas.microsoft.com/office/word/2010/wordprocessingDrawing" xmlns:wp="http://schemas.openxmlformats.org/drawingml/2006/wordprocessingDrawing" xmlns:w10="urn:schemas-microsoft-com:office:word" xmlns:w="http://schemas.openxmlformats.org/wordprocessingml/2006/main" xmlns:w14="http://schemas.microsoft.com/office/word/2010/wordml" xmlns:wpg="http://schemas.microsoft.com/office/word/2010/wordprocessingGroup" xmlns:wpi="http://schemas.microsoft.com/office/word/2010/wordprocessingInk" xmlns:wne="http://schemas.microsoft.com/office/word/2006/wordml" xmlns:wps="http://schemas.microsoft.com/office/word/2010/wordprocessingShape" mc:Ignorable="w14 wp14">
   <w:body>
     <w:p>
       <w:pPr>
@@ -13,6 +13,7 @@
         <w:rPr>
           <w:rFonts w:cstheme="minorHAnsi"/>
           <w:noProof/>
+          <w:lang w:bidi="bn-BD"/>
         </w:rPr>
         <w:drawing>
           <wp:inline distT="0" distB="0" distL="0" distR="0" wp14:anchorId="555B14A8" wp14:editId="22345FED">
@@ -32,7 +33,7 @@
                     </pic:cNvPicPr>
                   </pic:nvPicPr>
                   <pic:blipFill>
-                    <a:blip r:embed="rId5">
+                    <a:blip r:embed="rId6">
                       <a:extLst>
                         <a:ext uri="{28A0092B-C50C-407E-A947-70E740481C1C}">
                           <a14:useLocalDpi xmlns:a14="http://schemas.microsoft.com/office/drawing/2010/main" val="0"/>
@@ -170,8 +171,6 @@
         </w:rPr>
         <w:t xml:space="preserve"> 08</w:t>
       </w:r>
-      <w:bookmarkStart w:id="0" w:name="_GoBack"/>
-      <w:bookmarkEnd w:id="0"/>
       <w:r>
         <w:rPr>
           <w:rFonts w:cstheme="minorHAnsi"/>
@@ -242,7 +241,73 @@
           <w:szCs w:val="24"/>
           <w:shd w:val="clear" w:color="auto" w:fill="FFFFFF"/>
         </w:rPr>
-        <w:t>: Shaikh Shawon Arefin Shimon</w:t>
+        <w:t xml:space="preserve">: </w:t>
+      </w:r>
+      <w:proofErr w:type="spellStart"/>
+      <w:r>
+        <w:rPr>
+          <w:rFonts w:cstheme="minorHAnsi"/>
+          <w:color w:val="333333"/>
+          <w:sz w:val="24"/>
+          <w:szCs w:val="24"/>
+          <w:shd w:val="clear" w:color="auto" w:fill="FFFFFF"/>
+        </w:rPr>
+        <w:t>Shaikh</w:t>
+      </w:r>
+      <w:proofErr w:type="spellEnd"/>
+      <w:r>
+        <w:rPr>
+          <w:rFonts w:cstheme="minorHAnsi"/>
+          <w:color w:val="333333"/>
+          <w:sz w:val="24"/>
+          <w:szCs w:val="24"/>
+          <w:shd w:val="clear" w:color="auto" w:fill="FFFFFF"/>
+        </w:rPr>
+        <w:t xml:space="preserve"> </w:t>
+      </w:r>
+      <w:proofErr w:type="spellStart"/>
+      <w:r>
+        <w:rPr>
+          <w:rFonts w:cstheme="minorHAnsi"/>
+          <w:color w:val="333333"/>
+          <w:sz w:val="24"/>
+          <w:szCs w:val="24"/>
+          <w:shd w:val="clear" w:color="auto" w:fill="FFFFFF"/>
+        </w:rPr>
+        <w:t>Shawon</w:t>
+      </w:r>
+      <w:proofErr w:type="spellEnd"/>
+      <w:r>
+        <w:rPr>
+          <w:rFonts w:cstheme="minorHAnsi"/>
+          <w:color w:val="333333"/>
+          <w:sz w:val="24"/>
+          <w:szCs w:val="24"/>
+          <w:shd w:val="clear" w:color="auto" w:fill="FFFFFF"/>
+        </w:rPr>
+        <w:t xml:space="preserve"> </w:t>
+      </w:r>
+      <w:proofErr w:type="spellStart"/>
+      <w:r>
+        <w:rPr>
+          <w:rFonts w:cstheme="minorHAnsi"/>
+          <w:color w:val="333333"/>
+          <w:sz w:val="24"/>
+          <w:szCs w:val="24"/>
+          <w:shd w:val="clear" w:color="auto" w:fill="FFFFFF"/>
+        </w:rPr>
+        <w:t>Arefin</w:t>
+      </w:r>
+      <w:proofErr w:type="spellEnd"/>
+      <w:r>
+        <w:rPr>
+          <w:rFonts w:cstheme="minorHAnsi"/>
+          <w:color w:val="333333"/>
+          <w:sz w:val="24"/>
+          <w:szCs w:val="24"/>
+          <w:shd w:val="clear" w:color="auto" w:fill="FFFFFF"/>
+        </w:rPr>
+        <w:t xml:space="preserve"> Shimon</w:t>
       </w:r>
     </w:p>
     <w:p>
@@ -328,7 +393,19 @@
               <w:rPr>
                 <w:rFonts w:cstheme="minorHAnsi"/>
               </w:rPr>
-              <w:t>Abu.naib@</w:t>
+              <w:t>Abu.na</w:t>
+            </w:r>
+            <w:r>
+              <w:rPr>
+                <w:rFonts w:cstheme="minorHAnsi"/>
+              </w:rPr>
+              <w:t>s</w:t>
+            </w:r>
+            <w:r>
+              <w:rPr>
+                <w:rFonts w:cstheme="minorHAnsi"/>
+              </w:rPr>
+              <w:t>ib@</w:t>
             </w:r>
             <w:r>
               <w:rPr>
@@ -361,14 +438,34 @@
                 <w:szCs w:val="24"/>
               </w:rPr>
             </w:pPr>
+            <w:proofErr w:type="spellStart"/>
             <w:r>
               <w:rPr>
                 <w:rFonts w:cstheme="minorHAnsi"/>
                 <w:sz w:val="24"/>
                 <w:szCs w:val="24"/>
               </w:rPr>
-              <w:t>Nayeem M. Muzahid</w:t>
+              <w:t>Nayeem</w:t>
             </w:r>
+            <w:proofErr w:type="spellEnd"/>
+            <w:r>
+              <w:rPr>
+                <w:rFonts w:cstheme="minorHAnsi"/>
+                <w:sz w:val="24"/>
+                <w:szCs w:val="24"/>
+              </w:rPr>
+              <w:t xml:space="preserve"> M. </w:t>
+            </w:r>
+            <w:proofErr w:type="spellStart"/>
+            <w:r>
+              <w:rPr>
+                <w:rFonts w:cstheme="minorHAnsi"/>
+                <w:sz w:val="24"/>
+                <w:szCs w:val="24"/>
+              </w:rPr>
+              <w:t>Muzahid</w:t>
+            </w:r>
+            <w:proofErr w:type="spellEnd"/>
           </w:p>
         </w:tc>
         <w:tc>
@@ -434,17 +531,31 @@
           <w:shd w:val="clear" w:color="auto" w:fill="FFFFFF"/>
         </w:rPr>
       </w:pPr>
-      <w:r>
-        <w:rPr>
-          <w:rFonts w:cstheme="minorHAnsi"/>
-          <w:b/>
-          <w:bCs/>
-          <w:color w:val="333333"/>
-          <w:sz w:val="24"/>
-          <w:szCs w:val="24"/>
-          <w:shd w:val="clear" w:color="auto" w:fill="FFFFFF"/>
-        </w:rPr>
-        <w:t xml:space="preserve">Git repository link: </w:t>
+      <w:proofErr w:type="spellStart"/>
+      <w:r>
+        <w:rPr>
+          <w:rFonts w:cstheme="minorHAnsi"/>
+          <w:b/>
+          <w:bCs/>
+          <w:color w:val="333333"/>
+          <w:sz w:val="24"/>
+          <w:szCs w:val="24"/>
+          <w:shd w:val="clear" w:color="auto" w:fill="FFFFFF"/>
+        </w:rPr>
+        <w:t>Git</w:t>
+      </w:r>
+      <w:proofErr w:type="spellEnd"/>
+      <w:r>
+        <w:rPr>
+          <w:rFonts w:cstheme="minorHAnsi"/>
+          <w:b/>
+          <w:bCs/>
+          <w:color w:val="333333"/>
+          <w:sz w:val="24"/>
+          <w:szCs w:val="24"/>
+          <w:shd w:val="clear" w:color="auto" w:fill="FFFFFF"/>
+        </w:rPr>
+        <w:t xml:space="preserve"> repository link: </w:t>
       </w:r>
     </w:p>
     <w:p>
@@ -538,6 +649,7 @@
     <w:p/>
     <w:p>
       <w:pPr>
+        <w:jc w:val="both"/>
         <w:rPr>
           <w:rFonts w:cstheme="minorHAnsi"/>
           <w:b/>
@@ -619,7 +731,23 @@
           <w:sz w:val="24"/>
           <w:szCs w:val="24"/>
         </w:rPr>
-        <w:t xml:space="preserve">”. It will demonstrate the purpose and complete declaration for the development of system. The main purpose of this is to help all the people who want to </w:t>
+        <w:t>”. It will demonstrate the purpose and complete declaration for the development of</w:t>
+      </w:r>
+      <w:r>
+        <w:rPr>
+          <w:rFonts w:cstheme="minorHAnsi"/>
+          <w:sz w:val="24"/>
+          <w:szCs w:val="24"/>
+        </w:rPr>
+        <w:t xml:space="preserve"> the</w:t>
+      </w:r>
+      <w:r>
+        <w:rPr>
+          <w:rFonts w:cstheme="minorHAnsi"/>
+          <w:sz w:val="24"/>
+          <w:szCs w:val="24"/>
+        </w:rPr>
+        <w:t xml:space="preserve"> system. The main purpose of this is to help all the people who want to </w:t>
       </w:r>
       <w:r>
         <w:rPr>
@@ -650,7 +778,15 @@
           <w:sz w:val="24"/>
           <w:szCs w:val="24"/>
         </w:rPr>
-        <w:t>What problem are you trying to solve.</w:t>
+        <w:t xml:space="preserve">What </w:t>
+      </w:r>
+      <w:r>
+        <w:rPr>
+          <w:rFonts w:cstheme="minorHAnsi"/>
+          <w:sz w:val="24"/>
+          <w:szCs w:val="24"/>
+        </w:rPr>
+        <w:t>problem are you trying to solve?</w:t>
       </w:r>
     </w:p>
     <w:p>
@@ -669,7 +805,71 @@
           <w:sz w:val="24"/>
           <w:szCs w:val="24"/>
         </w:rPr>
-        <w:t xml:space="preserve">Sometimes people gets confused about finding a particular books in the market. They do not know which shop sell this particular book. So, in this website, people will be able to find a particular book in his/her nearest area. </w:t>
+        <w:t>Sometimes peo</w:t>
+      </w:r>
+      <w:r>
+        <w:rPr>
+          <w:rFonts w:cstheme="minorHAnsi"/>
+          <w:sz w:val="24"/>
+          <w:szCs w:val="24"/>
+        </w:rPr>
+        <w:t>ple get</w:t>
+      </w:r>
+      <w:r>
+        <w:rPr>
+          <w:rFonts w:cstheme="minorHAnsi"/>
+          <w:sz w:val="24"/>
+          <w:szCs w:val="24"/>
+        </w:rPr>
+        <w:t xml:space="preserve"> confused </w:t>
+      </w:r>
+      <w:r>
+        <w:rPr>
+          <w:rFonts w:cstheme="minorHAnsi"/>
+          <w:sz w:val="24"/>
+          <w:szCs w:val="24"/>
+        </w:rPr>
+        <w:t>about finding a particular book</w:t>
+      </w:r>
+      <w:r>
+        <w:rPr>
+          <w:rFonts w:cstheme="minorHAnsi"/>
+          <w:sz w:val="24"/>
+          <w:szCs w:val="24"/>
+        </w:rPr>
+        <w:t xml:space="preserve"> in the market. They do not know which shop</w:t>
+      </w:r>
+      <w:r>
+        <w:rPr>
+          <w:rFonts w:cstheme="minorHAnsi"/>
+          <w:sz w:val="24"/>
+          <w:szCs w:val="24"/>
+        </w:rPr>
+        <w:t xml:space="preserve"> to</w:t>
+      </w:r>
+      <w:r>
+        <w:rPr>
+          <w:rFonts w:cstheme="minorHAnsi"/>
+          <w:sz w:val="24"/>
+          <w:szCs w:val="24"/>
+        </w:rPr>
+        <w:t xml:space="preserve"> s</w:t>
+      </w:r>
+      <w:r>
+        <w:rPr>
+          <w:rFonts w:cstheme="minorHAnsi"/>
+          <w:sz w:val="24"/>
+          <w:szCs w:val="24"/>
+        </w:rPr>
+        <w:t>ell this particular book. So, on</w:t>
+      </w:r>
+      <w:r>
+        <w:rPr>
+          <w:rFonts w:cstheme="minorHAnsi"/>
+          <w:sz w:val="24"/>
+          <w:szCs w:val="24"/>
+        </w:rPr>
+        <w:t xml:space="preserve"> this website, people will be able to find a particular book in his/her nearest area. </w:t>
       </w:r>
     </w:p>
     <w:p>
@@ -698,6 +898,16 @@
         </w:rPr>
         <w:t>How would your product solve the problem</w:t>
       </w:r>
+      <w:r>
+        <w:rPr>
+          <w:rFonts w:cstheme="minorHAnsi"/>
+          <w:color w:val="333333"/>
+          <w:sz w:val="24"/>
+          <w:szCs w:val="24"/>
+          <w:shd w:val="clear" w:color="auto" w:fill="FFFFFF"/>
+        </w:rPr>
+        <w:t>?</w:t>
+      </w:r>
     </w:p>
     <w:p>
       <w:pPr>
@@ -750,7 +960,7 @@
           <w:szCs w:val="24"/>
           <w:shd w:val="clear" w:color="auto" w:fill="FFFFFF"/>
         </w:rPr>
-        <w:t xml:space="preserve"> a website from where people will get information about </w:t>
+        <w:t xml:space="preserve"> a website where people will get information about </w:t>
       </w:r>
       <w:r>
         <w:rPr>
@@ -780,31 +990,164 @@
           <w:szCs w:val="24"/>
           <w:shd w:val="clear" w:color="auto" w:fill="FFFFFF"/>
         </w:rPr>
-        <w:t xml:space="preserve"> We will list all the books and their publishers name in this website. When someone search a particular book, the person will get location of the nearest shop in the map where s/he can find the book. The website will also contain the information about the price, author and type of the book.</w:t>
-      </w:r>
-      <w:r>
-        <w:rPr>
-          <w:rFonts w:cstheme="minorHAnsi"/>
-          <w:color w:val="333333"/>
-          <w:sz w:val="24"/>
-          <w:szCs w:val="24"/>
-          <w:shd w:val="clear" w:color="auto" w:fill="FFFFFF"/>
-        </w:rPr>
-        <w:t xml:space="preserve"> For special event like Book Fair, this website will open a BoiMela portal to help all the users of this website.</w:t>
-      </w:r>
-    </w:p>
-    <w:p>
-      <w:pPr>
-        <w:jc w:val="center"/>
-        <w:rPr>
-          <w:rFonts w:cstheme="minorHAnsi"/>
-          <w:sz w:val="24"/>
-          <w:szCs w:val="24"/>
-        </w:rPr>
-      </w:pPr>
-    </w:p>
-    <w:p>
-      <w:pPr>
+        <w:t xml:space="preserve"> We will list all the books and their publisher</w:t>
+      </w:r>
+      <w:r>
+        <w:rPr>
+          <w:rFonts w:cstheme="minorHAnsi"/>
+          <w:color w:val="333333"/>
+          <w:sz w:val="24"/>
+          <w:szCs w:val="24"/>
+          <w:shd w:val="clear" w:color="auto" w:fill="FFFFFF"/>
+        </w:rPr>
+        <w:t>’s name on</w:t>
+      </w:r>
+      <w:r>
+        <w:rPr>
+          <w:rFonts w:cstheme="minorHAnsi"/>
+          <w:color w:val="333333"/>
+          <w:sz w:val="24"/>
+          <w:szCs w:val="24"/>
+          <w:shd w:val="clear" w:color="auto" w:fill="FFFFFF"/>
+        </w:rPr>
+        <w:t xml:space="preserve"> this website. When someone </w:t>
+      </w:r>
+      <w:r>
+        <w:rPr>
+          <w:rFonts w:cstheme="minorHAnsi"/>
+          <w:color w:val="333333"/>
+          <w:sz w:val="24"/>
+          <w:szCs w:val="24"/>
+          <w:shd w:val="clear" w:color="auto" w:fill="FFFFFF"/>
+        </w:rPr>
+        <w:t>searches</w:t>
+      </w:r>
+      <w:r>
+        <w:rPr>
+          <w:rFonts w:cstheme="minorHAnsi"/>
+          <w:color w:val="333333"/>
+          <w:sz w:val="24"/>
+          <w:szCs w:val="24"/>
+          <w:shd w:val="clear" w:color="auto" w:fill="FFFFFF"/>
+        </w:rPr>
+        <w:t xml:space="preserve"> for</w:t>
+      </w:r>
+      <w:r>
+        <w:rPr>
+          <w:rFonts w:cstheme="minorHAnsi"/>
+          <w:color w:val="333333"/>
+          <w:sz w:val="24"/>
+          <w:szCs w:val="24"/>
+          <w:shd w:val="clear" w:color="auto" w:fill="FFFFFF"/>
+        </w:rPr>
+        <w:t xml:space="preserve"> a particular book, the person will get </w:t>
+      </w:r>
+      <w:r>
+        <w:rPr>
+          <w:rFonts w:cstheme="minorHAnsi"/>
+          <w:color w:val="333333"/>
+          <w:sz w:val="24"/>
+          <w:szCs w:val="24"/>
+          <w:shd w:val="clear" w:color="auto" w:fill="FFFFFF"/>
+        </w:rPr>
+        <w:t xml:space="preserve">the </w:t>
+      </w:r>
+      <w:r>
+        <w:rPr>
+          <w:rFonts w:cstheme="minorHAnsi"/>
+          <w:color w:val="333333"/>
+          <w:sz w:val="24"/>
+          <w:szCs w:val="24"/>
+          <w:shd w:val="clear" w:color="auto" w:fill="FFFFFF"/>
+        </w:rPr>
+        <w:t>location of the ne</w:t>
+      </w:r>
+      <w:r>
+        <w:rPr>
+          <w:rFonts w:cstheme="minorHAnsi"/>
+          <w:color w:val="333333"/>
+          <w:sz w:val="24"/>
+          <w:szCs w:val="24"/>
+          <w:shd w:val="clear" w:color="auto" w:fill="FFFFFF"/>
+        </w:rPr>
+        <w:t>arest shop on</w:t>
+      </w:r>
+      <w:r>
+        <w:rPr>
+          <w:rFonts w:cstheme="minorHAnsi"/>
+          <w:color w:val="333333"/>
+          <w:sz w:val="24"/>
+          <w:szCs w:val="24"/>
+          <w:shd w:val="clear" w:color="auto" w:fill="FFFFFF"/>
+        </w:rPr>
+        <w:t xml:space="preserve"> the map where s/he can find the book. The website will also contain the information about the price, author and type of the book.</w:t>
+      </w:r>
+      <w:r>
+        <w:rPr>
+          <w:rFonts w:cstheme="minorHAnsi"/>
+          <w:color w:val="333333"/>
+          <w:sz w:val="24"/>
+          <w:szCs w:val="24"/>
+          <w:shd w:val="clear" w:color="auto" w:fill="FFFFFF"/>
+        </w:rPr>
+        <w:t xml:space="preserve"> For </w:t>
+      </w:r>
+      <w:r>
+        <w:rPr>
+          <w:rFonts w:cstheme="minorHAnsi"/>
+          <w:color w:val="333333"/>
+          <w:sz w:val="24"/>
+          <w:szCs w:val="24"/>
+          <w:shd w:val="clear" w:color="auto" w:fill="FFFFFF"/>
+        </w:rPr>
+        <w:t xml:space="preserve">a </w:t>
+      </w:r>
+      <w:r>
+        <w:rPr>
+          <w:rFonts w:cstheme="minorHAnsi"/>
+          <w:color w:val="333333"/>
+          <w:sz w:val="24"/>
+          <w:szCs w:val="24"/>
+          <w:shd w:val="clear" w:color="auto" w:fill="FFFFFF"/>
+        </w:rPr>
+        <w:t xml:space="preserve">special event like Book Fair, this website will open a </w:t>
+      </w:r>
+      <w:proofErr w:type="spellStart"/>
+      <w:r>
+        <w:rPr>
+          <w:rFonts w:cstheme="minorHAnsi"/>
+          <w:color w:val="333333"/>
+          <w:sz w:val="24"/>
+          <w:szCs w:val="24"/>
+          <w:shd w:val="clear" w:color="auto" w:fill="FFFFFF"/>
+        </w:rPr>
+        <w:t>BoiMela</w:t>
+      </w:r>
+      <w:proofErr w:type="spellEnd"/>
+      <w:r>
+        <w:rPr>
+          <w:rFonts w:cstheme="minorHAnsi"/>
+          <w:color w:val="333333"/>
+          <w:sz w:val="24"/>
+          <w:szCs w:val="24"/>
+          <w:shd w:val="clear" w:color="auto" w:fill="FFFFFF"/>
+        </w:rPr>
+        <w:t xml:space="preserve"> portal to help all the users of this website.</w:t>
+      </w:r>
+    </w:p>
+    <w:p>
+      <w:pPr>
+        <w:jc w:val="both"/>
+        <w:rPr>
+          <w:rFonts w:cstheme="minorHAnsi"/>
+          <w:sz w:val="24"/>
+          <w:szCs w:val="24"/>
+        </w:rPr>
+      </w:pPr>
+    </w:p>
+    <w:p>
+      <w:pPr>
+        <w:jc w:val="both"/>
         <w:rPr>
           <w:rFonts w:cstheme="minorHAnsi"/>
           <w:b/>
@@ -842,6 +1185,7 @@
     </w:p>
     <w:p>
       <w:pPr>
+        <w:jc w:val="both"/>
         <w:rPr>
           <w:rFonts w:cstheme="minorHAnsi"/>
           <w:bCs/>
@@ -888,6 +1232,7 @@
     </w:p>
     <w:p>
       <w:pPr>
+        <w:jc w:val="both"/>
         <w:rPr>
           <w:rFonts w:cstheme="minorHAnsi"/>
           <w:bCs/>
@@ -916,6 +1261,7 @@
     </w:p>
     <w:p>
       <w:pPr>
+        <w:jc w:val="both"/>
         <w:rPr>
           <w:rFonts w:cstheme="minorHAnsi"/>
           <w:bCs/>
@@ -939,7 +1285,25 @@
           <w:sz w:val="24"/>
           <w:szCs w:val="24"/>
         </w:rPr>
-        <w:t xml:space="preserve"> Searching is an important features of </w:t>
+        <w:t xml:space="preserve"> Se</w:t>
+      </w:r>
+      <w:r>
+        <w:rPr>
+          <w:rFonts w:cstheme="minorHAnsi"/>
+          <w:bCs/>
+          <w:sz w:val="24"/>
+          <w:szCs w:val="24"/>
+        </w:rPr>
+        <w:t>arching is an important feature</w:t>
+      </w:r>
+      <w:r>
+        <w:rPr>
+          <w:rFonts w:cstheme="minorHAnsi"/>
+          <w:bCs/>
+          <w:sz w:val="24"/>
+          <w:szCs w:val="24"/>
+        </w:rPr>
+        <w:t xml:space="preserve"> of </w:t>
       </w:r>
       <w:r>
         <w:rPr>
@@ -975,7 +1339,25 @@
           <w:sz w:val="24"/>
           <w:szCs w:val="24"/>
         </w:rPr>
-        <w:t>User will be able search book to find its nearest location</w:t>
+        <w:t>User will be able</w:t>
+      </w:r>
+      <w:r>
+        <w:rPr>
+          <w:rFonts w:cstheme="minorHAnsi"/>
+          <w:bCs/>
+          <w:sz w:val="24"/>
+          <w:szCs w:val="24"/>
+        </w:rPr>
+        <w:t xml:space="preserve"> to</w:t>
+      </w:r>
+      <w:r>
+        <w:rPr>
+          <w:rFonts w:cstheme="minorHAnsi"/>
+          <w:bCs/>
+          <w:sz w:val="24"/>
+          <w:szCs w:val="24"/>
+        </w:rPr>
+        <w:t xml:space="preserve"> search book to find its nearest location</w:t>
       </w:r>
       <w:r>
         <w:rPr>
@@ -989,6 +1371,7 @@
     </w:p>
     <w:p>
       <w:pPr>
+        <w:jc w:val="both"/>
         <w:rPr>
           <w:rFonts w:cstheme="minorHAnsi"/>
           <w:bCs/>
@@ -1044,6 +1427,7 @@
     </w:p>
     <w:p>
       <w:pPr>
+        <w:jc w:val="both"/>
         <w:rPr>
           <w:rFonts w:cstheme="minorHAnsi"/>
           <w:bCs/>
@@ -1117,6 +1501,7 @@
     </w:p>
     <w:p>
       <w:pPr>
+        <w:jc w:val="both"/>
         <w:rPr>
           <w:rFonts w:cstheme="minorHAnsi"/>
           <w:bCs/>
@@ -1159,21 +1544,59 @@
           <w:sz w:val="24"/>
           <w:szCs w:val="24"/>
         </w:rPr>
-        <w:t xml:space="preserve"> books with name of author, publications and price. </w:t>
-      </w:r>
-    </w:p>
-    <w:p>
-      <w:pPr>
-        <w:rPr>
-          <w:rFonts w:cstheme="minorHAnsi"/>
-          <w:bCs/>
-          <w:sz w:val="24"/>
-          <w:szCs w:val="24"/>
-        </w:rPr>
-      </w:pPr>
-    </w:p>
-    <w:p>
-      <w:pPr>
+        <w:t xml:space="preserve"> books with </w:t>
+      </w:r>
+      <w:r>
+        <w:rPr>
+          <w:rFonts w:cstheme="minorHAnsi"/>
+          <w:bCs/>
+          <w:sz w:val="24"/>
+          <w:szCs w:val="24"/>
+        </w:rPr>
+        <w:t xml:space="preserve">the </w:t>
+      </w:r>
+      <w:r>
+        <w:rPr>
+          <w:rFonts w:cstheme="minorHAnsi"/>
+          <w:bCs/>
+          <w:sz w:val="24"/>
+          <w:szCs w:val="24"/>
+        </w:rPr>
+        <w:t>name of author, publications</w:t>
+      </w:r>
+      <w:r>
+        <w:rPr>
+          <w:rFonts w:cstheme="minorHAnsi"/>
+          <w:bCs/>
+          <w:sz w:val="24"/>
+          <w:szCs w:val="24"/>
+        </w:rPr>
+        <w:t>,</w:t>
+      </w:r>
+      <w:r>
+        <w:rPr>
+          <w:rFonts w:cstheme="minorHAnsi"/>
+          <w:bCs/>
+          <w:sz w:val="24"/>
+          <w:szCs w:val="24"/>
+        </w:rPr>
+        <w:t xml:space="preserve"> and price. </w:t>
+      </w:r>
+    </w:p>
+    <w:p>
+      <w:pPr>
+        <w:jc w:val="both"/>
+        <w:rPr>
+          <w:rFonts w:cstheme="minorHAnsi"/>
+          <w:bCs/>
+          <w:sz w:val="24"/>
+          <w:szCs w:val="24"/>
+        </w:rPr>
+      </w:pPr>
+    </w:p>
+    <w:p>
+      <w:pPr>
+        <w:jc w:val="both"/>
         <w:rPr>
           <w:rFonts w:cstheme="minorHAnsi"/>
           <w:b/>
@@ -1195,6 +1618,7 @@
     </w:p>
     <w:p>
       <w:pPr>
+        <w:jc w:val="both"/>
         <w:rPr>
           <w:rFonts w:cstheme="minorHAnsi"/>
           <w:bCs/>
@@ -1224,6 +1648,7 @@
     </w:p>
     <w:p>
       <w:pPr>
+        <w:jc w:val="both"/>
         <w:rPr>
           <w:rFonts w:cstheme="minorHAnsi"/>
           <w:bCs/>
@@ -1271,6 +1696,7 @@
     </w:p>
     <w:p>
       <w:pPr>
+        <w:jc w:val="both"/>
         <w:rPr>
           <w:rFonts w:cstheme="minorHAnsi"/>
           <w:b/>
@@ -1309,6 +1735,7 @@
           <w:numId w:val="2"/>
         </w:numPr>
         <w:spacing w:after="160" w:line="256" w:lineRule="auto"/>
+        <w:jc w:val="both"/>
         <w:rPr>
           <w:rFonts w:cstheme="minorHAnsi"/>
           <w:sz w:val="24"/>
@@ -1332,6 +1759,7 @@
           <w:numId w:val="2"/>
         </w:numPr>
         <w:spacing w:after="160" w:line="256" w:lineRule="auto"/>
+        <w:jc w:val="both"/>
         <w:rPr>
           <w:rFonts w:cstheme="minorHAnsi"/>
           <w:sz w:val="24"/>
@@ -1363,6 +1791,7 @@
           <w:numId w:val="2"/>
         </w:numPr>
         <w:spacing w:after="160" w:line="256" w:lineRule="auto"/>
+        <w:jc w:val="both"/>
         <w:rPr>
           <w:rFonts w:cstheme="minorHAnsi"/>
           <w:sz w:val="24"/>
@@ -1386,12 +1815,14 @@
           <w:numId w:val="2"/>
         </w:numPr>
         <w:spacing w:after="160" w:line="256" w:lineRule="auto"/>
-        <w:rPr>
-          <w:rFonts w:cstheme="minorHAnsi"/>
-          <w:sz w:val="24"/>
-          <w:szCs w:val="24"/>
-        </w:rPr>
-      </w:pPr>
+        <w:jc w:val="both"/>
+        <w:rPr>
+          <w:rFonts w:cstheme="minorHAnsi"/>
+          <w:sz w:val="24"/>
+          <w:szCs w:val="24"/>
+        </w:rPr>
+      </w:pPr>
+      <w:proofErr w:type="spellStart"/>
       <w:r>
         <w:rPr>
           <w:rFonts w:cstheme="minorHAnsi"/>
@@ -1400,6 +1831,7 @@
         </w:rPr>
         <w:t>Xampp</w:t>
       </w:r>
+      <w:proofErr w:type="spellEnd"/>
     </w:p>
     <w:p>
       <w:pPr>
@@ -1446,7 +1878,39 @@
           <w:sz w:val="24"/>
           <w:szCs w:val="24"/>
         </w:rPr>
-        <w:t xml:space="preserve">Advertising: If we start to have more traffic in the website, we can advertise other product in this website. </w:t>
+        <w:t xml:space="preserve">Advertising: If </w:t>
+      </w:r>
+      <w:r>
+        <w:rPr>
+          <w:rFonts w:cstheme="minorHAnsi"/>
+          <w:sz w:val="24"/>
+          <w:szCs w:val="24"/>
+        </w:rPr>
+        <w:t>we start to have more traffic on</w:t>
+      </w:r>
+      <w:r>
+        <w:rPr>
+          <w:rFonts w:cstheme="minorHAnsi"/>
+          <w:sz w:val="24"/>
+          <w:szCs w:val="24"/>
+        </w:rPr>
+        <w:t xml:space="preserve"> the website, w</w:t>
+      </w:r>
+      <w:r>
+        <w:rPr>
+          <w:rFonts w:cstheme="minorHAnsi"/>
+          <w:sz w:val="24"/>
+          <w:szCs w:val="24"/>
+        </w:rPr>
+        <w:t>e can advertise other product on</w:t>
+      </w:r>
+      <w:r>
+        <w:rPr>
+          <w:rFonts w:cstheme="minorHAnsi"/>
+          <w:sz w:val="24"/>
+          <w:szCs w:val="24"/>
+        </w:rPr>
+        <w:t xml:space="preserve"> this website. </w:t>
       </w:r>
       <w:r>
         <w:rPr>
@@ -1511,7 +1975,29 @@
           <w:szCs w:val="24"/>
           <w:shd w:val="clear" w:color="auto" w:fill="FFFFFF"/>
         </w:rPr>
-        <w:t>Subscription models work because they continually bill people until they decide to stop the subscription. Chegg.com is an example of very popular subscription based web app.</w:t>
+        <w:t xml:space="preserve">Subscription models work because they continually bill people until they decide to stop the subscription. Chegg.com is an example of </w:t>
+      </w:r>
+      <w:r>
+        <w:rPr>
+          <w:rFonts w:cstheme="minorHAnsi"/>
+          <w:color w:val="000000"/>
+          <w:sz w:val="24"/>
+          <w:szCs w:val="24"/>
+          <w:shd w:val="clear" w:color="auto" w:fill="FFFFFF"/>
+        </w:rPr>
+        <w:t>a very popular subscription-</w:t>
+      </w:r>
+      <w:bookmarkStart w:id="0" w:name="_GoBack"/>
+      <w:bookmarkEnd w:id="0"/>
+      <w:r>
+        <w:rPr>
+          <w:rFonts w:cstheme="minorHAnsi"/>
+          <w:color w:val="000000"/>
+          <w:sz w:val="24"/>
+          <w:szCs w:val="24"/>
+          <w:shd w:val="clear" w:color="auto" w:fill="FFFFFF"/>
+        </w:rPr>
+        <w:t>based web app.</w:t>
       </w:r>
     </w:p>
     <w:p>
@@ -1530,8 +2016,8 @@
 </file>
 
 <file path=word/numbering.xml><?xml version="1.0" encoding="utf-8"?>
-<w:numbering xmlns:wpc="http://schemas.microsoft.com/office/word/2010/wordprocessingCanvas" xmlns:cx="http://schemas.microsoft.com/office/drawing/2014/chartex" xmlns:cx1="http://schemas.microsoft.com/office/drawing/2015/9/8/chartex" xmlns:mc="http://schemas.openxmlformats.org/markup-compatibility/2006" xmlns:o="urn:schemas-microsoft-com:office:office" xmlns:r="http://schemas.openxmlformats.org/officeDocument/2006/relationships" xmlns:m="http://schemas.openxmlformats.org/officeDocument/2006/math" xmlns:v="urn:schemas-microsoft-com:vml" xmlns:wp14="http://schemas.microsoft.com/office/word/2010/wordprocessingDrawing" xmlns:wp="http://schemas.openxmlformats.org/drawingml/2006/wordprocessingDrawing" xmlns:w10="urn:schemas-microsoft-com:office:word" xmlns:w="http://schemas.openxmlformats.org/wordprocessingml/2006/main" xmlns:w14="http://schemas.microsoft.com/office/word/2010/wordml" xmlns:w15="http://schemas.microsoft.com/office/word/2012/wordml" xmlns:w16se="http://schemas.microsoft.com/office/word/2015/wordml/symex" xmlns:wpg="http://schemas.microsoft.com/office/word/2010/wordprocessingGroup" xmlns:wpi="http://schemas.microsoft.com/office/word/2010/wordprocessingInk" xmlns:wne="http://schemas.microsoft.com/office/word/2006/wordml" xmlns:wps="http://schemas.microsoft.com/office/word/2010/wordprocessingShape" mc:Ignorable="w14 w15 w16se wp14">
-  <w:abstractNum w:abstractNumId="0" w15:restartNumberingAfterBreak="0">
+<w:numbering xmlns:wpc="http://schemas.microsoft.com/office/word/2010/wordprocessingCanvas" xmlns:mc="http://schemas.openxmlformats.org/markup-compatibility/2006" xmlns:o="urn:schemas-microsoft-com:office:office" xmlns:r="http://schemas.openxmlformats.org/officeDocument/2006/relationships" xmlns:m="http://schemas.openxmlformats.org/officeDocument/2006/math" xmlns:v="urn:schemas-microsoft-com:vml" xmlns:wp14="http://schemas.microsoft.com/office/word/2010/wordprocessingDrawing" xmlns:wp="http://schemas.openxmlformats.org/drawingml/2006/wordprocessingDrawing" xmlns:w10="urn:schemas-microsoft-com:office:word" xmlns:w="http://schemas.openxmlformats.org/wordprocessingml/2006/main" xmlns:w14="http://schemas.microsoft.com/office/word/2010/wordml" xmlns:wpg="http://schemas.microsoft.com/office/word/2010/wordprocessingGroup" xmlns:wpi="http://schemas.microsoft.com/office/word/2010/wordprocessingInk" xmlns:wne="http://schemas.microsoft.com/office/word/2006/wordml" xmlns:wps="http://schemas.microsoft.com/office/word/2010/wordprocessingShape" mc:Ignorable="w14 wp14">
+  <w:abstractNum w:abstractNumId="0">
     <w:nsid w:val="0FCC2E51"/>
     <w:multiLevelType w:val="hybridMultilevel"/>
     <w:tmpl w:val="50FE7DEA"/>
@@ -1644,7 +2130,7 @@
       </w:rPr>
     </w:lvl>
   </w:abstractNum>
-  <w:abstractNum w:abstractNumId="1" w15:restartNumberingAfterBreak="0">
+  <w:abstractNum w:abstractNumId="1">
     <w:nsid w:val="20FB76F3"/>
     <w:multiLevelType w:val="hybridMultilevel"/>
     <w:tmpl w:val="60E00758"/>
@@ -1733,7 +2219,7 @@
       </w:pPr>
     </w:lvl>
   </w:abstractNum>
-  <w:abstractNum w:abstractNumId="2" w15:restartNumberingAfterBreak="0">
+  <w:abstractNum w:abstractNumId="2">
     <w:nsid w:val="4AF84EF1"/>
     <w:multiLevelType w:val="hybridMultilevel"/>
     <w:tmpl w:val="6D7CC364"/>
@@ -1859,7 +2345,7 @@
 </file>
 
 <file path=word/styles.xml><?xml version="1.0" encoding="utf-8"?>
-<w:styles xmlns:mc="http://schemas.openxmlformats.org/markup-compatibility/2006" xmlns:r="http://schemas.openxmlformats.org/officeDocument/2006/relationships" xmlns:w="http://schemas.openxmlformats.org/wordprocessingml/2006/main" xmlns:w14="http://schemas.microsoft.com/office/word/2010/wordml" xmlns:w15="http://schemas.microsoft.com/office/word/2012/wordml" xmlns:w16se="http://schemas.microsoft.com/office/word/2015/wordml/symex" mc:Ignorable="w14 w15 w16se">
+<w:styles xmlns:mc="http://schemas.openxmlformats.org/markup-compatibility/2006" xmlns:r="http://schemas.openxmlformats.org/officeDocument/2006/relationships" xmlns:w="http://schemas.openxmlformats.org/wordprocessingml/2006/main" xmlns:w14="http://schemas.microsoft.com/office/word/2010/wordml" mc:Ignorable="w14">
   <w:docDefaults>
     <w:rPrDefault>
       <w:rPr>
@@ -1875,378 +2361,144 @@
       </w:pPr>
     </w:pPrDefault>
   </w:docDefaults>
-  <w:latentStyles w:defLockedState="0" w:defUIPriority="99" w:defSemiHidden="0" w:defUnhideWhenUsed="0" w:defQFormat="0" w:count="371">
-    <w:lsdException w:name="Normal" w:uiPriority="0" w:qFormat="1"/>
-    <w:lsdException w:name="heading 1" w:uiPriority="9" w:qFormat="1"/>
-    <w:lsdException w:name="heading 2" w:semiHidden="1" w:uiPriority="9" w:unhideWhenUsed="1" w:qFormat="1"/>
-    <w:lsdException w:name="heading 3" w:semiHidden="1" w:uiPriority="9" w:unhideWhenUsed="1" w:qFormat="1"/>
-    <w:lsdException w:name="heading 4" w:semiHidden="1" w:uiPriority="9" w:unhideWhenUsed="1" w:qFormat="1"/>
-    <w:lsdException w:name="heading 5" w:semiHidden="1" w:uiPriority="9" w:unhideWhenUsed="1" w:qFormat="1"/>
-    <w:lsdException w:name="heading 6" w:semiHidden="1" w:uiPriority="9" w:unhideWhenUsed="1" w:qFormat="1"/>
-    <w:lsdException w:name="heading 7" w:semiHidden="1" w:uiPriority="9" w:unhideWhenUsed="1" w:qFormat="1"/>
-    <w:lsdException w:name="heading 8" w:semiHidden="1" w:uiPriority="9" w:unhideWhenUsed="1" w:qFormat="1"/>
-    <w:lsdException w:name="heading 9" w:semiHidden="1" w:uiPriority="9" w:unhideWhenUsed="1" w:qFormat="1"/>
-    <w:lsdException w:name="index 1" w:semiHidden="1" w:unhideWhenUsed="1"/>
-    <w:lsdException w:name="index 2" w:semiHidden="1" w:unhideWhenUsed="1"/>
-    <w:lsdException w:name="index 3" w:semiHidden="1" w:unhideWhenUsed="1"/>
-    <w:lsdException w:name="index 4" w:semiHidden="1" w:unhideWhenUsed="1"/>
-    <w:lsdException w:name="index 5" w:semiHidden="1" w:unhideWhenUsed="1"/>
-    <w:lsdException w:name="index 6" w:semiHidden="1" w:unhideWhenUsed="1"/>
-    <w:lsdException w:name="index 7" w:semiHidden="1" w:unhideWhenUsed="1"/>
-    <w:lsdException w:name="index 8" w:semiHidden="1" w:unhideWhenUsed="1"/>
-    <w:lsdException w:name="index 9" w:semiHidden="1" w:unhideWhenUsed="1"/>
-    <w:lsdException w:name="toc 1" w:semiHidden="1" w:uiPriority="39" w:unhideWhenUsed="1"/>
-    <w:lsdException w:name="toc 2" w:semiHidden="1" w:uiPriority="39" w:unhideWhenUsed="1"/>
-    <w:lsdException w:name="toc 3" w:semiHidden="1" w:uiPriority="39" w:unhideWhenUsed="1"/>
-    <w:lsdException w:name="toc 4" w:semiHidden="1" w:uiPriority="39" w:unhideWhenUsed="1"/>
-    <w:lsdException w:name="toc 5" w:semiHidden="1" w:uiPriority="39" w:unhideWhenUsed="1"/>
-    <w:lsdException w:name="toc 6" w:semiHidden="1" w:uiPriority="39" w:unhideWhenUsed="1"/>
-    <w:lsdException w:name="toc 7" w:semiHidden="1" w:uiPriority="39" w:unhideWhenUsed="1"/>
-    <w:lsdException w:name="toc 8" w:semiHidden="1" w:uiPriority="39" w:unhideWhenUsed="1"/>
-    <w:lsdException w:name="toc 9" w:semiHidden="1" w:uiPriority="39" w:unhideWhenUsed="1"/>
-    <w:lsdException w:name="Normal Indent" w:semiHidden="1" w:unhideWhenUsed="1"/>
-    <w:lsdException w:name="footnote text" w:semiHidden="1" w:unhideWhenUsed="1"/>
-    <w:lsdException w:name="annotation text" w:semiHidden="1" w:unhideWhenUsed="1"/>
-    <w:lsdException w:name="header" w:semiHidden="1" w:unhideWhenUsed="1"/>
-    <w:lsdException w:name="footer" w:semiHidden="1" w:unhideWhenUsed="1"/>
-    <w:lsdException w:name="index heading" w:semiHidden="1" w:unhideWhenUsed="1"/>
-    <w:lsdException w:name="caption" w:semiHidden="1" w:uiPriority="35" w:unhideWhenUsed="1" w:qFormat="1"/>
-    <w:lsdException w:name="table of figures" w:semiHidden="1" w:unhideWhenUsed="1"/>
-    <w:lsdException w:name="envelope address" w:semiHidden="1" w:unhideWhenUsed="1"/>
-    <w:lsdException w:name="envelope return" w:semiHidden="1" w:unhideWhenUsed="1"/>
-    <w:lsdException w:name="footnote reference" w:semiHidden="1" w:unhideWhenUsed="1"/>
-    <w:lsdException w:name="annotation reference" w:semiHidden="1" w:unhideWhenUsed="1"/>
-    <w:lsdException w:name="line number" w:semiHidden="1" w:unhideWhenUsed="1"/>
-    <w:lsdException w:name="page number" w:semiHidden="1" w:unhideWhenUsed="1"/>
-    <w:lsdException w:name="endnote reference" w:semiHidden="1" w:unhideWhenUsed="1"/>
-    <w:lsdException w:name="endnote text" w:semiHidden="1" w:unhideWhenUsed="1"/>
-    <w:lsdException w:name="table of authorities" w:semiHidden="1" w:unhideWhenUsed="1"/>
-    <w:lsdException w:name="macro" w:semiHidden="1" w:unhideWhenUsed="1"/>
-    <w:lsdException w:name="toa heading" w:semiHidden="1" w:unhideWhenUsed="1"/>
-    <w:lsdException w:name="List" w:semiHidden="1" w:unhideWhenUsed="1"/>
-    <w:lsdException w:name="List Bullet" w:semiHidden="1" w:unhideWhenUsed="1"/>
-    <w:lsdException w:name="List Number" w:semiHidden="1" w:unhideWhenUsed="1"/>
-    <w:lsdException w:name="List 2" w:semiHidden="1" w:unhideWhenUsed="1"/>
-    <w:lsdException w:name="List 3" w:semiHidden="1" w:unhideWhenUsed="1"/>
-    <w:lsdException w:name="List 4" w:semiHidden="1" w:unhideWhenUsed="1"/>
-    <w:lsdException w:name="List 5" w:semiHidden="1" w:unhideWhenUsed="1"/>
-    <w:lsdException w:name="List Bullet 2" w:semiHidden="1" w:unhideWhenUsed="1"/>
-    <w:lsdException w:name="List Bullet 3" w:semiHidden="1" w:unhideWhenUsed="1"/>
-    <w:lsdException w:name="List Bullet 4" w:semiHidden="1" w:unhideWhenUsed="1"/>
-    <w:lsdException w:name="List Bullet 5" w:semiHidden="1" w:unhideWhenUsed="1"/>
-    <w:lsdException w:name="List Number 2" w:semiHidden="1" w:unhideWhenUsed="1"/>
-    <w:lsdException w:name="List Number 3" w:semiHidden="1" w:unhideWhenUsed="1"/>
-    <w:lsdException w:name="List Number 4" w:semiHidden="1" w:unhideWhenUsed="1"/>
-    <w:lsdException w:name="List Number 5" w:semiHidden="1" w:unhideWhenUsed="1"/>
-    <w:lsdException w:name="Title" w:uiPriority="10" w:qFormat="1"/>
-    <w:lsdException w:name="Closing" w:semiHidden="1" w:unhideWhenUsed="1"/>
-    <w:lsdException w:name="Signature" w:semiHidden="1" w:unhideWhenUsed="1"/>
-    <w:lsdException w:name="Default Paragraph Font" w:semiHidden="1" w:uiPriority="1" w:unhideWhenUsed="1"/>
-    <w:lsdException w:name="Body Text" w:semiHidden="1" w:unhideWhenUsed="1"/>
-    <w:lsdException w:name="Body Text Indent" w:semiHidden="1" w:unhideWhenUsed="1"/>
-    <w:lsdException w:name="List Continue" w:semiHidden="1" w:unhideWhenUsed="1"/>
-    <w:lsdException w:name="List Continue 2" w:semiHidden="1" w:unhideWhenUsed="1"/>
-    <w:lsdException w:name="List Continue 3" w:semiHidden="1" w:unhideWhenUsed="1"/>
-    <w:lsdException w:name="List Continue 4" w:semiHidden="1" w:unhideWhenUsed="1"/>
-    <w:lsdException w:name="List Continue 5" w:semiHidden="1" w:unhideWhenUsed="1"/>
-    <w:lsdException w:name="Message Header" w:semiHidden="1" w:unhideWhenUsed="1"/>
-    <w:lsdException w:name="Subtitle" w:uiPriority="11" w:qFormat="1"/>
-    <w:lsdException w:name="Salutation" w:semiHidden="1" w:unhideWhenUsed="1"/>
-    <w:lsdException w:name="Date" w:semiHidden="1" w:unhideWhenUsed="1"/>
-    <w:lsdException w:name="Body Text First Indent" w:semiHidden="1" w:unhideWhenUsed="1"/>
-    <w:lsdException w:name="Body Text First Indent 2" w:semiHidden="1" w:unhideWhenUsed="1"/>
-    <w:lsdException w:name="Note Heading" w:semiHidden="1" w:unhideWhenUsed="1"/>
-    <w:lsdException w:name="Body Text 2" w:semiHidden="1" w:unhideWhenUsed="1"/>
-    <w:lsdException w:name="Body Text 3" w:semiHidden="1" w:unhideWhenUsed="1"/>
-    <w:lsdException w:name="Body Text Indent 2" w:semiHidden="1" w:unhideWhenUsed="1"/>
-    <w:lsdException w:name="Body Text Indent 3" w:semiHidden="1" w:unhideWhenUsed="1"/>
-    <w:lsdException w:name="Block Text" w:semiHidden="1" w:unhideWhenUsed="1"/>
-    <w:lsdException w:name="Hyperlink" w:semiHidden="1" w:unhideWhenUsed="1"/>
-    <w:lsdException w:name="FollowedHyperlink" w:semiHidden="1" w:unhideWhenUsed="1"/>
-    <w:lsdException w:name="Strong" w:uiPriority="22" w:qFormat="1"/>
-    <w:lsdException w:name="Emphasis" w:uiPriority="20" w:qFormat="1"/>
-    <w:lsdException w:name="Document Map" w:semiHidden="1" w:unhideWhenUsed="1"/>
-    <w:lsdException w:name="Plain Text" w:semiHidden="1" w:unhideWhenUsed="1"/>
-    <w:lsdException w:name="E-mail Signature" w:semiHidden="1" w:unhideWhenUsed="1"/>
-    <w:lsdException w:name="HTML Top of Form" w:semiHidden="1" w:unhideWhenUsed="1"/>
-    <w:lsdException w:name="HTML Bottom of Form" w:semiHidden="1" w:unhideWhenUsed="1"/>
-    <w:lsdException w:name="Normal (Web)" w:semiHidden="1" w:unhideWhenUsed="1"/>
-    <w:lsdException w:name="HTML Acronym" w:semiHidden="1" w:unhideWhenUsed="1"/>
-    <w:lsdException w:name="HTML Address" w:semiHidden="1" w:unhideWhenUsed="1"/>
-    <w:lsdException w:name="HTML Cite" w:semiHidden="1" w:unhideWhenUsed="1"/>
-    <w:lsdException w:name="HTML Code" w:semiHidden="1" w:unhideWhenUsed="1"/>
-    <w:lsdException w:name="HTML Definition" w:semiHidden="1" w:unhideWhenUsed="1"/>
-    <w:lsdException w:name="HTML Keyboard" w:semiHidden="1" w:unhideWhenUsed="1"/>
-    <w:lsdException w:name="HTML Preformatted" w:semiHidden="1" w:unhideWhenUsed="1"/>
-    <w:lsdException w:name="HTML Sample" w:semiHidden="1" w:unhideWhenUsed="1"/>
-    <w:lsdException w:name="HTML Typewriter" w:semiHidden="1" w:unhideWhenUsed="1"/>
-    <w:lsdException w:name="HTML Variable" w:semiHidden="1" w:unhideWhenUsed="1"/>
-    <w:lsdException w:name="Normal Table" w:semiHidden="1" w:unhideWhenUsed="1"/>
-    <w:lsdException w:name="annotation subject" w:semiHidden="1" w:unhideWhenUsed="1"/>
-    <w:lsdException w:name="No List" w:semiHidden="1" w:unhideWhenUsed="1"/>
-    <w:lsdException w:name="Outline List 1" w:semiHidden="1" w:unhideWhenUsed="1"/>
-    <w:lsdException w:name="Outline List 2" w:semiHidden="1" w:unhideWhenUsed="1"/>
-    <w:lsdException w:name="Outline List 3" w:semiHidden="1" w:unhideWhenUsed="1"/>
-    <w:lsdException w:name="Table Simple 1" w:semiHidden="1" w:unhideWhenUsed="1"/>
-    <w:lsdException w:name="Table Simple 2" w:semiHidden="1" w:unhideWhenUsed="1"/>
-    <w:lsdException w:name="Table Simple 3" w:semiHidden="1" w:unhideWhenUsed="1"/>
-    <w:lsdException w:name="Table Classic 1" w:semiHidden="1" w:unhideWhenUsed="1"/>
-    <w:lsdException w:name="Table Classic 2" w:semiHidden="1" w:unhideWhenUsed="1"/>
-    <w:lsdException w:name="Table Classic 3" w:semiHidden="1" w:unhideWhenUsed="1"/>
-    <w:lsdException w:name="Table Classic 4" w:semiHidden="1" w:unhideWhenUsed="1"/>
-    <w:lsdException w:name="Table Colorful 1" w:semiHidden="1" w:unhideWhenUsed="1"/>
-    <w:lsdException w:name="Table Colorful 2" w:semiHidden="1" w:unhideWhenUsed="1"/>
-    <w:lsdException w:name="Table Colorful 3" w:semiHidden="1" w:unhideWhenUsed="1"/>
-    <w:lsdException w:name="Table Columns 1" w:semiHidden="1" w:unhideWhenUsed="1"/>
-    <w:lsdException w:name="Table Columns 2" w:semiHidden="1" w:unhideWhenUsed="1"/>
-    <w:lsdException w:name="Table Columns 3" w:semiHidden="1" w:unhideWhenUsed="1"/>
-    <w:lsdException w:name="Table Columns 4" w:semiHidden="1" w:unhideWhenUsed="1"/>
-    <w:lsdException w:name="Table Columns 5" w:semiHidden="1" w:unhideWhenUsed="1"/>
-    <w:lsdException w:name="Table Grid 1" w:semiHidden="1" w:unhideWhenUsed="1"/>
-    <w:lsdException w:name="Table Grid 2" w:semiHidden="1" w:unhideWhenUsed="1"/>
-    <w:lsdException w:name="Table Grid 3" w:semiHidden="1" w:unhideWhenUsed="1"/>
-    <w:lsdException w:name="Table Grid 4" w:semiHidden="1" w:unhideWhenUsed="1"/>
-    <w:lsdException w:name="Table Grid 5" w:semiHidden="1" w:unhideWhenUsed="1"/>
-    <w:lsdException w:name="Table Grid 6" w:semiHidden="1" w:unhideWhenUsed="1"/>
-    <w:lsdException w:name="Table Grid 7" w:semiHidden="1" w:unhideWhenUsed="1"/>
-    <w:lsdException w:name="Table Grid 8" w:semiHidden="1" w:unhideWhenUsed="1"/>
-    <w:lsdException w:name="Table List 1" w:semiHidden="1" w:unhideWhenUsed="1"/>
-    <w:lsdException w:name="Table List 2" w:semiHidden="1" w:unhideWhenUsed="1"/>
-    <w:lsdException w:name="Table List 3" w:semiHidden="1" w:unhideWhenUsed="1"/>
-    <w:lsdException w:name="Table List 4" w:semiHidden="1" w:unhideWhenUsed="1"/>
-    <w:lsdException w:name="Table List 5" w:semiHidden="1" w:unhideWhenUsed="1"/>
-    <w:lsdException w:name="Table List 6" w:semiHidden="1" w:unhideWhenUsed="1"/>
-    <w:lsdException w:name="Table List 7" w:semiHidden="1" w:unhideWhenUsed="1"/>
-    <w:lsdException w:name="Table List 8" w:semiHidden="1" w:unhideWhenUsed="1"/>
-    <w:lsdException w:name="Table 3D effects 1" w:semiHidden="1" w:unhideWhenUsed="1"/>
-    <w:lsdException w:name="Table 3D effects 2" w:semiHidden="1" w:unhideWhenUsed="1"/>
-    <w:lsdException w:name="Table 3D effects 3" w:semiHidden="1" w:unhideWhenUsed="1"/>
-    <w:lsdException w:name="Table Contemporary" w:semiHidden="1" w:unhideWhenUsed="1"/>
-    <w:lsdException w:name="Table Elegant" w:semiHidden="1" w:unhideWhenUsed="1"/>
-    <w:lsdException w:name="Table Professional" w:semiHidden="1" w:unhideWhenUsed="1"/>
-    <w:lsdException w:name="Table Subtle 1" w:semiHidden="1" w:unhideWhenUsed="1"/>
-    <w:lsdException w:name="Table Subtle 2" w:semiHidden="1" w:unhideWhenUsed="1"/>
-    <w:lsdException w:name="Table Web 1" w:semiHidden="1" w:unhideWhenUsed="1"/>
-    <w:lsdException w:name="Table Web 2" w:semiHidden="1" w:unhideWhenUsed="1"/>
-    <w:lsdException w:name="Table Web 3" w:semiHidden="1" w:unhideWhenUsed="1"/>
-    <w:lsdException w:name="Balloon Text" w:semiHidden="1" w:unhideWhenUsed="1"/>
-    <w:lsdException w:name="Table Grid" w:uiPriority="59"/>
-    <w:lsdException w:name="Table Theme" w:semiHidden="1" w:unhideWhenUsed="1"/>
-    <w:lsdException w:name="Placeholder Text" w:semiHidden="1"/>
-    <w:lsdException w:name="No Spacing" w:uiPriority="1" w:qFormat="1"/>
-    <w:lsdException w:name="Light Shading" w:uiPriority="60"/>
-    <w:lsdException w:name="Light List" w:uiPriority="61"/>
-    <w:lsdException w:name="Light Grid" w:uiPriority="62"/>
-    <w:lsdException w:name="Medium Shading 1" w:uiPriority="63"/>
-    <w:lsdException w:name="Medium Shading 2" w:uiPriority="64"/>
-    <w:lsdException w:name="Medium List 1" w:uiPriority="65"/>
-    <w:lsdException w:name="Medium List 2" w:uiPriority="66"/>
-    <w:lsdException w:name="Medium Grid 1" w:uiPriority="67"/>
-    <w:lsdException w:name="Medium Grid 2" w:uiPriority="68"/>
-    <w:lsdException w:name="Medium Grid 3" w:uiPriority="69"/>
-    <w:lsdException w:name="Dark List" w:uiPriority="70"/>
-    <w:lsdException w:name="Colorful Shading" w:uiPriority="71"/>
-    <w:lsdException w:name="Colorful List" w:uiPriority="72"/>
-    <w:lsdException w:name="Colorful Grid" w:uiPriority="73"/>
-    <w:lsdException w:name="Light Shading Accent 1" w:uiPriority="60"/>
-    <w:lsdException w:name="Light List Accent 1" w:uiPriority="61"/>
-    <w:lsdException w:name="Light Grid Accent 1" w:uiPriority="62"/>
-    <w:lsdException w:name="Medium Shading 1 Accent 1" w:uiPriority="63"/>
-    <w:lsdException w:name="Medium Shading 2 Accent 1" w:uiPriority="64"/>
-    <w:lsdException w:name="Medium List 1 Accent 1" w:uiPriority="65"/>
-    <w:lsdException w:name="Revision" w:semiHidden="1"/>
-    <w:lsdException w:name="List Paragraph" w:uiPriority="34" w:qFormat="1"/>
-    <w:lsdException w:name="Quote" w:uiPriority="29" w:qFormat="1"/>
-    <w:lsdException w:name="Intense Quote" w:uiPriority="30" w:qFormat="1"/>
-    <w:lsdException w:name="Medium List 2 Accent 1" w:uiPriority="66"/>
-    <w:lsdException w:name="Medium Grid 1 Accent 1" w:uiPriority="67"/>
-    <w:lsdException w:name="Medium Grid 2 Accent 1" w:uiPriority="68"/>
-    <w:lsdException w:name="Medium Grid 3 Accent 1" w:uiPriority="69"/>
-    <w:lsdException w:name="Dark List Accent 1" w:uiPriority="70"/>
-    <w:lsdException w:name="Colorful Shading Accent 1" w:uiPriority="71"/>
-    <w:lsdException w:name="Colorful List Accent 1" w:uiPriority="72"/>
-    <w:lsdException w:name="Colorful Grid Accent 1" w:uiPriority="73"/>
-    <w:lsdException w:name="Light Shading Accent 2" w:uiPriority="60"/>
-    <w:lsdException w:name="Light List Accent 2" w:uiPriority="61"/>
-    <w:lsdException w:name="Light Grid Accent 2" w:uiPriority="62"/>
-    <w:lsdException w:name="Medium Shading 1 Accent 2" w:uiPriority="63"/>
-    <w:lsdException w:name="Medium Shading 2 Accent 2" w:uiPriority="64"/>
-    <w:lsdException w:name="Medium List 1 Accent 2" w:uiPriority="65"/>
-    <w:lsdException w:name="Medium List 2 Accent 2" w:uiPriority="66"/>
-    <w:lsdException w:name="Medium Grid 1 Accent 2" w:uiPriority="67"/>
-    <w:lsdException w:name="Medium Grid 2 Accent 2" w:uiPriority="68"/>
-    <w:lsdException w:name="Medium Grid 3 Accent 2" w:uiPriority="69"/>
-    <w:lsdException w:name="Dark List Accent 2" w:uiPriority="70"/>
-    <w:lsdException w:name="Colorful Shading Accent 2" w:uiPriority="71"/>
-    <w:lsdException w:name="Colorful List Accent 2" w:uiPriority="72"/>
-    <w:lsdException w:name="Colorful Grid Accent 2" w:uiPriority="73"/>
-    <w:lsdException w:name="Light Shading Accent 3" w:uiPriority="60"/>
-    <w:lsdException w:name="Light List Accent 3" w:uiPriority="61"/>
-    <w:lsdException w:name="Light Grid Accent 3" w:uiPriority="62"/>
-    <w:lsdException w:name="Medium Shading 1 Accent 3" w:uiPriority="63"/>
-    <w:lsdException w:name="Medium Shading 2 Accent 3" w:uiPriority="64"/>
-    <w:lsdException w:name="Medium List 1 Accent 3" w:uiPriority="65"/>
-    <w:lsdException w:name="Medium List 2 Accent 3" w:uiPriority="66"/>
-    <w:lsdException w:name="Medium Grid 1 Accent 3" w:uiPriority="67"/>
-    <w:lsdException w:name="Medium Grid 2 Accent 3" w:uiPriority="68"/>
-    <w:lsdException w:name="Medium Grid 3 Accent 3" w:uiPriority="69"/>
-    <w:lsdException w:name="Dark List Accent 3" w:uiPriority="70"/>
-    <w:lsdException w:name="Colorful Shading Accent 3" w:uiPriority="71"/>
-    <w:lsdException w:name="Colorful List Accent 3" w:uiPriority="72"/>
-    <w:lsdException w:name="Colorful Grid Accent 3" w:uiPriority="73"/>
-    <w:lsdException w:name="Light Shading Accent 4" w:uiPriority="60"/>
-    <w:lsdException w:name="Light List Accent 4" w:uiPriority="61"/>
-    <w:lsdException w:name="Light Grid Accent 4" w:uiPriority="62"/>
-    <w:lsdException w:name="Medium Shading 1 Accent 4" w:uiPriority="63"/>
-    <w:lsdException w:name="Medium Shading 2 Accent 4" w:uiPriority="64"/>
-    <w:lsdException w:name="Medium List 1 Accent 4" w:uiPriority="65"/>
-    <w:lsdException w:name="Medium List 2 Accent 4" w:uiPriority="66"/>
-    <w:lsdException w:name="Medium Grid 1 Accent 4" w:uiPriority="67"/>
-    <w:lsdException w:name="Medium Grid 2 Accent 4" w:uiPriority="68"/>
-    <w:lsdException w:name="Medium Grid 3 Accent 4" w:uiPriority="69"/>
-    <w:lsdException w:name="Dark List Accent 4" w:uiPriority="70"/>
-    <w:lsdException w:name="Colorful Shading Accent 4" w:uiPriority="71"/>
-    <w:lsdException w:name="Colorful List Accent 4" w:uiPriority="72"/>
-    <w:lsdException w:name="Colorful Grid Accent 4" w:uiPriority="73"/>
-    <w:lsdException w:name="Light Shading Accent 5" w:uiPriority="60"/>
-    <w:lsdException w:name="Light List Accent 5" w:uiPriority="61"/>
-    <w:lsdException w:name="Light Grid Accent 5" w:uiPriority="62"/>
-    <w:lsdException w:name="Medium Shading 1 Accent 5" w:uiPriority="63"/>
-    <w:lsdException w:name="Medium Shading 2 Accent 5" w:uiPriority="64"/>
-    <w:lsdException w:name="Medium List 1 Accent 5" w:uiPriority="65"/>
-    <w:lsdException w:name="Medium List 2 Accent 5" w:uiPriority="66"/>
-    <w:lsdException w:name="Medium Grid 1 Accent 5" w:uiPriority="67"/>
-    <w:lsdException w:name="Medium Grid 2 Accent 5" w:uiPriority="68"/>
-    <w:lsdException w:name="Medium Grid 3 Accent 5" w:uiPriority="69"/>
-    <w:lsdException w:name="Dark List Accent 5" w:uiPriority="70"/>
-    <w:lsdException w:name="Colorful Shading Accent 5" w:uiPriority="71"/>
-    <w:lsdException w:name="Colorful List Accent 5" w:uiPriority="72"/>
-    <w:lsdException w:name="Colorful Grid Accent 5" w:uiPriority="73"/>
-    <w:lsdException w:name="Light Shading Accent 6" w:uiPriority="60"/>
-    <w:lsdException w:name="Light List Accent 6" w:uiPriority="61"/>
-    <w:lsdException w:name="Light Grid Accent 6" w:uiPriority="62"/>
-    <w:lsdException w:name="Medium Shading 1 Accent 6" w:uiPriority="63"/>
-    <w:lsdException w:name="Medium Shading 2 Accent 6" w:uiPriority="64"/>
-    <w:lsdException w:name="Medium List 1 Accent 6" w:uiPriority="65"/>
-    <w:lsdException w:name="Medium List 2 Accent 6" w:uiPriority="66"/>
-    <w:lsdException w:name="Medium Grid 1 Accent 6" w:uiPriority="67"/>
-    <w:lsdException w:name="Medium Grid 2 Accent 6" w:uiPriority="68"/>
-    <w:lsdException w:name="Medium Grid 3 Accent 6" w:uiPriority="69"/>
-    <w:lsdException w:name="Dark List Accent 6" w:uiPriority="70"/>
-    <w:lsdException w:name="Colorful Shading Accent 6" w:uiPriority="71"/>
-    <w:lsdException w:name="Colorful List Accent 6" w:uiPriority="72"/>
-    <w:lsdException w:name="Colorful Grid Accent 6" w:uiPriority="73"/>
-    <w:lsdException w:name="Subtle Emphasis" w:uiPriority="19" w:qFormat="1"/>
-    <w:lsdException w:name="Intense Emphasis" w:uiPriority="21" w:qFormat="1"/>
-    <w:lsdException w:name="Subtle Reference" w:uiPriority="31" w:qFormat="1"/>
-    <w:lsdException w:name="Intense Reference" w:uiPriority="32" w:qFormat="1"/>
-    <w:lsdException w:name="Book Title" w:uiPriority="33" w:qFormat="1"/>
-    <w:lsdException w:name="Bibliography" w:semiHidden="1" w:uiPriority="37" w:unhideWhenUsed="1"/>
-    <w:lsdException w:name="TOC Heading" w:semiHidden="1" w:uiPriority="39" w:unhideWhenUsed="1" w:qFormat="1"/>
-    <w:lsdException w:name="Plain Table 1" w:uiPriority="41"/>
-    <w:lsdException w:name="Plain Table 2" w:uiPriority="42"/>
-    <w:lsdException w:name="Plain Table 3" w:uiPriority="43"/>
-    <w:lsdException w:name="Plain Table 4" w:uiPriority="44"/>
-    <w:lsdException w:name="Plain Table 5" w:uiPriority="45"/>
-    <w:lsdException w:name="Grid Table Light" w:uiPriority="40"/>
-    <w:lsdException w:name="Grid Table 1 Light" w:uiPriority="46"/>
-    <w:lsdException w:name="Grid Table 2" w:uiPriority="47"/>
-    <w:lsdException w:name="Grid Table 3" w:uiPriority="48"/>
-    <w:lsdException w:name="Grid Table 4" w:uiPriority="49"/>
-    <w:lsdException w:name="Grid Table 5 Dark" w:uiPriority="50"/>
-    <w:lsdException w:name="Grid Table 6 Colorful" w:uiPriority="51"/>
-    <w:lsdException w:name="Grid Table 7 Colorful" w:uiPriority="52"/>
-    <w:lsdException w:name="Grid Table 1 Light Accent 1" w:uiPriority="46"/>
-    <w:lsdException w:name="Grid Table 2 Accent 1" w:uiPriority="47"/>
-    <w:lsdException w:name="Grid Table 3 Accent 1" w:uiPriority="48"/>
-    <w:lsdException w:name="Grid Table 4 Accent 1" w:uiPriority="49"/>
-    <w:lsdException w:name="Grid Table 5 Dark Accent 1" w:uiPriority="50"/>
-    <w:lsdException w:name="Grid Table 6 Colorful Accent 1" w:uiPriority="51"/>
-    <w:lsdException w:name="Grid Table 7 Colorful Accent 1" w:uiPriority="52"/>
-    <w:lsdException w:name="Grid Table 1 Light Accent 2" w:uiPriority="46"/>
-    <w:lsdException w:name="Grid Table 2 Accent 2" w:uiPriority="47"/>
-    <w:lsdException w:name="Grid Table 3 Accent 2" w:uiPriority="48"/>
-    <w:lsdException w:name="Grid Table 4 Accent 2" w:uiPriority="49"/>
-    <w:lsdException w:name="Grid Table 5 Dark Accent 2" w:uiPriority="50"/>
-    <w:lsdException w:name="Grid Table 6 Colorful Accent 2" w:uiPriority="51"/>
-    <w:lsdException w:name="Grid Table 7 Colorful Accent 2" w:uiPriority="52"/>
-    <w:lsdException w:name="Grid Table 1 Light Accent 3" w:uiPriority="46"/>
-    <w:lsdException w:name="Grid Table 2 Accent 3" w:uiPriority="47"/>
-    <w:lsdException w:name="Grid Table 3 Accent 3" w:uiPriority="48"/>
-    <w:lsdException w:name="Grid Table 4 Accent 3" w:uiPriority="49"/>
-    <w:lsdException w:name="Grid Table 5 Dark Accent 3" w:uiPriority="50"/>
-    <w:lsdException w:name="Grid Table 6 Colorful Accent 3" w:uiPriority="51"/>
-    <w:lsdException w:name="Grid Table 7 Colorful Accent 3" w:uiPriority="52"/>
-    <w:lsdException w:name="Grid Table 1 Light Accent 4" w:uiPriority="46"/>
-    <w:lsdException w:name="Grid Table 2 Accent 4" w:uiPriority="47"/>
-    <w:lsdException w:name="Grid Table 3 Accent 4" w:uiPriority="48"/>
-    <w:lsdException w:name="Grid Table 4 Accent 4" w:uiPriority="49"/>
-    <w:lsdException w:name="Grid Table 5 Dark Accent 4" w:uiPriority="50"/>
-    <w:lsdException w:name="Grid Table 6 Colorful Accent 4" w:uiPriority="51"/>
-    <w:lsdException w:name="Grid Table 7 Colorful Accent 4" w:uiPriority="52"/>
-    <w:lsdException w:name="Grid Table 1 Light Accent 5" w:uiPriority="46"/>
-    <w:lsdException w:name="Grid Table 2 Accent 5" w:uiPriority="47"/>
-    <w:lsdException w:name="Grid Table 3 Accent 5" w:uiPriority="48"/>
-    <w:lsdException w:name="Grid Table 4 Accent 5" w:uiPriority="49"/>
-    <w:lsdException w:name="Grid Table 5 Dark Accent 5" w:uiPriority="50"/>
-    <w:lsdException w:name="Grid Table 6 Colorful Accent 5" w:uiPriority="51"/>
-    <w:lsdException w:name="Grid Table 7 Colorful Accent 5" w:uiPriority="52"/>
-    <w:lsdException w:name="Grid Table 1 Light Accent 6" w:uiPriority="46"/>
-    <w:lsdException w:name="Grid Table 2 Accent 6" w:uiPriority="47"/>
-    <w:lsdException w:name="Grid Table 3 Accent 6" w:uiPriority="48"/>
-    <w:lsdException w:name="Grid Table 4 Accent 6" w:uiPriority="49"/>
-    <w:lsdException w:name="Grid Table 5 Dark Accent 6" w:uiPriority="50"/>
-    <w:lsdException w:name="Grid Table 6 Colorful Accent 6" w:uiPriority="51"/>
-    <w:lsdException w:name="Grid Table 7 Colorful Accent 6" w:uiPriority="52"/>
-    <w:lsdException w:name="List Table 1 Light" w:uiPriority="46"/>
-    <w:lsdException w:name="List Table 2" w:uiPriority="47"/>
-    <w:lsdException w:name="List Table 3" w:uiPriority="48"/>
-    <w:lsdException w:name="List Table 4" w:uiPriority="49"/>
-    <w:lsdException w:name="List Table 5 Dark" w:uiPriority="50"/>
-    <w:lsdException w:name="List Table 6 Colorful" w:uiPriority="51"/>
-    <w:lsdException w:name="List Table 7 Colorful" w:uiPriority="52"/>
-    <w:lsdException w:name="List Table 1 Light Accent 1" w:uiPriority="46"/>
-    <w:lsdException w:name="List Table 2 Accent 1" w:uiPriority="47"/>
-    <w:lsdException w:name="List Table 3 Accent 1" w:uiPriority="48"/>
-    <w:lsdException w:name="List Table 4 Accent 1" w:uiPriority="49"/>
-    <w:lsdException w:name="List Table 5 Dark Accent 1" w:uiPriority="50"/>
-    <w:lsdException w:name="List Table 6 Colorful Accent 1" w:uiPriority="51"/>
-    <w:lsdException w:name="List Table 7 Colorful Accent 1" w:uiPriority="52"/>
-    <w:lsdException w:name="List Table 1 Light Accent 2" w:uiPriority="46"/>
-    <w:lsdException w:name="List Table 2 Accent 2" w:uiPriority="47"/>
-    <w:lsdException w:name="List Table 3 Accent 2" w:uiPriority="48"/>
-    <w:lsdException w:name="List Table 4 Accent 2" w:uiPriority="49"/>
-    <w:lsdException w:name="List Table 5 Dark Accent 2" w:uiPriority="50"/>
-    <w:lsdException w:name="List Table 6 Colorful Accent 2" w:uiPriority="51"/>
-    <w:lsdException w:name="List Table 7 Colorful Accent 2" w:uiPriority="52"/>
-    <w:lsdException w:name="List Table 1 Light Accent 3" w:uiPriority="46"/>
-    <w:lsdException w:name="List Table 2 Accent 3" w:uiPriority="47"/>
-    <w:lsdException w:name="List Table 3 Accent 3" w:uiPriority="48"/>
-    <w:lsdException w:name="List Table 4 Accent 3" w:uiPriority="49"/>
-    <w:lsdException w:name="List Table 5 Dark Accent 3" w:uiPriority="50"/>
-    <w:lsdException w:name="List Table 6 Colorful Accent 3" w:uiPriority="51"/>
-    <w:lsdException w:name="List Table 7 Colorful Accent 3" w:uiPriority="52"/>
-    <w:lsdException w:name="List Table 1 Light Accent 4" w:uiPriority="46"/>
-    <w:lsdException w:name="List Table 2 Accent 4" w:uiPriority="47"/>
-    <w:lsdException w:name="List Table 3 Accent 4" w:uiPriority="48"/>
-    <w:lsdException w:name="List Table 4 Accent 4" w:uiPriority="49"/>
-    <w:lsdException w:name="List Table 5 Dark Accent 4" w:uiPriority="50"/>
-    <w:lsdException w:name="List Table 6 Colorful Accent 4" w:uiPriority="51"/>
-    <w:lsdException w:name="List Table 7 Colorful Accent 4" w:uiPriority="52"/>
-    <w:lsdException w:name="List Table 1 Light Accent 5" w:uiPriority="46"/>
-    <w:lsdException w:name="List Table 2 Accent 5" w:uiPriority="47"/>
-    <w:lsdException w:name="List Table 3 Accent 5" w:uiPriority="48"/>
-    <w:lsdException w:name="List Table 4 Accent 5" w:uiPriority="49"/>
-    <w:lsdException w:name="List Table 5 Dark Accent 5" w:uiPriority="50"/>
-    <w:lsdException w:name="List Table 6 Colorful Accent 5" w:uiPriority="51"/>
-    <w:lsdException w:name="List Table 7 Colorful Accent 5" w:uiPriority="52"/>
-    <w:lsdException w:name="List Table 1 Light Accent 6" w:uiPriority="46"/>
-    <w:lsdException w:name="List Table 2 Accent 6" w:uiPriority="47"/>
-    <w:lsdException w:name="List Table 3 Accent 6" w:uiPriority="48"/>
-    <w:lsdException w:name="List Table 4 Accent 6" w:uiPriority="49"/>
-    <w:lsdException w:name="List Table 5 Dark Accent 6" w:uiPriority="50"/>
-    <w:lsdException w:name="List Table 6 Colorful Accent 6" w:uiPriority="51"/>
-    <w:lsdException w:name="List Table 7 Colorful Accent 6" w:uiPriority="52"/>
+  <w:latentStyles w:defLockedState="0" w:defUIPriority="99" w:defSemiHidden="1" w:defUnhideWhenUsed="1" w:defQFormat="0" w:count="267">
+    <w:lsdException w:name="Normal" w:semiHidden="0" w:uiPriority="0" w:unhideWhenUsed="0" w:qFormat="1"/>
+    <w:lsdException w:name="heading 1" w:semiHidden="0" w:uiPriority="9" w:unhideWhenUsed="0" w:qFormat="1"/>
+    <w:lsdException w:name="heading 2" w:uiPriority="9" w:qFormat="1"/>
+    <w:lsdException w:name="heading 3" w:uiPriority="9" w:qFormat="1"/>
+    <w:lsdException w:name="heading 4" w:uiPriority="9" w:qFormat="1"/>
+    <w:lsdException w:name="heading 5" w:uiPriority="9" w:qFormat="1"/>
+    <w:lsdException w:name="heading 6" w:uiPriority="9" w:qFormat="1"/>
+    <w:lsdException w:name="heading 7" w:uiPriority="9" w:qFormat="1"/>
+    <w:lsdException w:name="heading 8" w:uiPriority="9" w:qFormat="1"/>
+    <w:lsdException w:name="heading 9" w:uiPriority="9" w:qFormat="1"/>
+    <w:lsdException w:name="toc 1" w:uiPriority="39"/>
+    <w:lsdException w:name="toc 2" w:uiPriority="39"/>
+    <w:lsdException w:name="toc 3" w:uiPriority="39"/>
+    <w:lsdException w:name="toc 4" w:uiPriority="39"/>
+    <w:lsdException w:name="toc 5" w:uiPriority="39"/>
+    <w:lsdException w:name="toc 6" w:uiPriority="39"/>
+    <w:lsdException w:name="toc 7" w:uiPriority="39"/>
+    <w:lsdException w:name="toc 8" w:uiPriority="39"/>
+    <w:lsdException w:name="toc 9" w:uiPriority="39"/>
+    <w:lsdException w:name="caption" w:uiPriority="35" w:qFormat="1"/>
+    <w:lsdException w:name="Title" w:semiHidden="0" w:uiPriority="10" w:unhideWhenUsed="0" w:qFormat="1"/>
+    <w:lsdException w:name="Default Paragraph Font" w:uiPriority="1"/>
+    <w:lsdException w:name="Subtitle" w:semiHidden="0" w:uiPriority="11" w:unhideWhenUsed="0" w:qFormat="1"/>
+    <w:lsdException w:name="Strong" w:semiHidden="0" w:uiPriority="22" w:unhideWhenUsed="0" w:qFormat="1"/>
+    <w:lsdException w:name="Emphasis" w:semiHidden="0" w:uiPriority="20" w:unhideWhenUsed="0" w:qFormat="1"/>
+    <w:lsdException w:name="Table Grid" w:semiHidden="0" w:uiPriority="59" w:unhideWhenUsed="0"/>
+    <w:lsdException w:name="Placeholder Text" w:unhideWhenUsed="0"/>
+    <w:lsdException w:name="No Spacing" w:semiHidden="0" w:uiPriority="1" w:unhideWhenUsed="0" w:qFormat="1"/>
+    <w:lsdException w:name="Light Shading" w:semiHidden="0" w:uiPriority="60" w:unhideWhenUsed="0"/>
+    <w:lsdException w:name="Light List" w:semiHidden="0" w:uiPriority="61" w:unhideWhenUsed="0"/>
+    <w:lsdException w:name="Light Grid" w:semiHidden="0" w:uiPriority="62" w:unhideWhenUsed="0"/>
+    <w:lsdException w:name="Medium Shading 1" w:semiHidden="0" w:uiPriority="63" w:unhideWhenUsed="0"/>
+    <w:lsdException w:name="Medium Shading 2" w:semiHidden="0" w:uiPriority="64" w:unhideWhenUsed="0"/>
+    <w:lsdException w:name="Medium List 1" w:semiHidden="0" w:uiPriority="65" w:unhideWhenUsed="0"/>
+    <w:lsdException w:name="Medium List 2" w:semiHidden="0" w:uiPriority="66" w:unhideWhenUsed="0"/>
+    <w:lsdException w:name="Medium Grid 1" w:semiHidden="0" w:uiPriority="67" w:unhideWhenUsed="0"/>
+    <w:lsdException w:name="Medium Grid 2" w:semiHidden="0" w:uiPriority="68" w:unhideWhenUsed="0"/>
+    <w:lsdException w:name="Medium Grid 3" w:semiHidden="0" w:uiPriority="69" w:unhideWhenUsed="0"/>
+    <w:lsdException w:name="Dark List" w:semiHidden="0" w:uiPriority="70" w:unhideWhenUsed="0"/>
+    <w:lsdException w:name="Colorful Shading" w:semiHidden="0" w:uiPriority="71" w:unhideWhenUsed="0"/>
+    <w:lsdException w:name="Colorful List" w:semiHidden="0" w:uiPriority="72" w:unhideWhenUsed="0"/>
+    <w:lsdException w:name="Colorful Grid" w:semiHidden="0" w:uiPriority="73" w:unhideWhenUsed="0"/>
+    <w:lsdException w:name="Light Shading Accent 1" w:semiHidden="0" w:uiPriority="60" w:unhideWhenUsed="0"/>
+    <w:lsdException w:name="Light List Accent 1" w:semiHidden="0" w:uiPriority="61" w:unhideWhenUsed="0"/>
+    <w:lsdException w:name="Light Grid Accent 1" w:semiHidden="0" w:uiPriority="62" w:unhideWhenUsed="0"/>
+    <w:lsdException w:name="Medium Shading 1 Accent 1" w:semiHidden="0" w:uiPriority="63" w:unhideWhenUsed="0"/>
+    <w:lsdException w:name="Medium Shading 2 Accent 1" w:semiHidden="0" w:uiPriority="64" w:unhideWhenUsed="0"/>
+    <w:lsdException w:name="Medium List 1 Accent 1" w:semiHidden="0" w:uiPriority="65" w:unhideWhenUsed="0"/>
+    <w:lsdException w:name="Revision" w:unhideWhenUsed="0"/>
+    <w:lsdException w:name="List Paragraph" w:semiHidden="0" w:uiPriority="34" w:unhideWhenUsed="0" w:qFormat="1"/>
+    <w:lsdException w:name="Quote" w:semiHidden="0" w:uiPriority="29" w:unhideWhenUsed="0" w:qFormat="1"/>
+    <w:lsdException w:name="Intense Quote" w:semiHidden="0" w:uiPriority="30" w:unhideWhenUsed="0" w:qFormat="1"/>
+    <w:lsdException w:name="Medium List 2 Accent 1" w:semiHidden="0" w:uiPriority="66" w:unhideWhenUsed="0"/>
+    <w:lsdException w:name="Medium Grid 1 Accent 1" w:semiHidden="0" w:uiPriority="67" w:unhideWhenUsed="0"/>
+    <w:lsdException w:name="Medium Grid 2 Accent 1" w:semiHidden="0" w:uiPriority="68" w:unhideWhenUsed="0"/>
+    <w:lsdException w:name="Medium Grid 3 Accent 1" w:semiHidden="0" w:uiPriority="69" w:unhideWhenUsed="0"/>
+    <w:lsdException w:name="Dark List Accent 1" w:semiHidden="0" w:uiPriority="70" w:unhideWhenUsed="0"/>
+    <w:lsdException w:name="Colorful Shading Accent 1" w:semiHidden="0" w:uiPriority="71" w:unhideWhenUsed="0"/>
+    <w:lsdException w:name="Colorful List Accent 1" w:semiHidden="0" w:uiPriority="72" w:unhideWhenUsed="0"/>
+    <w:lsdException w:name="Colorful Grid Accent 1" w:semiHidden="0" w:uiPriority="73" w:unhideWhenUsed="0"/>
+    <w:lsdException w:name="Light Shading Accent 2" w:semiHidden="0" w:uiPriority="60" w:unhideWhenUsed="0"/>
+    <w:lsdException w:name="Light List Accent 2" w:semiHidden="0" w:uiPriority="61" w:unhideWhenUsed="0"/>
+    <w:lsdException w:name="Light Grid Accent 2" w:semiHidden="0" w:uiPriority="62" w:unhideWhenUsed="0"/>
+    <w:lsdException w:name="Medium Shading 1 Accent 2" w:semiHidden="0" w:uiPriority="63" w:unhideWhenUsed="0"/>
+    <w:lsdException w:name="Medium Shading 2 Accent 2" w:semiHidden="0" w:uiPriority="64" w:unhideWhenUsed="0"/>
+    <w:lsdException w:name="Medium List 1 Accent 2" w:semiHidden="0" w:uiPriority="65" w:unhideWhenUsed="0"/>
+    <w:lsdException w:name="Medium List 2 Accent 2" w:semiHidden="0" w:uiPriority="66" w:unhideWhenUsed="0"/>
+    <w:lsdException w:name="Medium Grid 1 Accent 2" w:semiHidden="0" w:uiPriority="67" w:unhideWhenUsed="0"/>
+    <w:lsdException w:name="Medium Grid 2 Accent 2" w:semiHidden="0" w:uiPriority="68" w:unhideWhenUsed="0"/>
+    <w:lsdException w:name="Medium Grid 3 Accent 2" w:semiHidden="0" w:uiPriority="69" w:unhideWhenUsed="0"/>
+    <w:lsdException w:name="Dark List Accent 2" w:semiHidden="0" w:uiPriority="70" w:unhideWhenUsed="0"/>
+    <w:lsdException w:name="Colorful Shading Accent 2" w:semiHidden="0" w:uiPriority="71" w:unhideWhenUsed="0"/>
+    <w:lsdException w:name="Colorful List Accent 2" w:semiHidden="0" w:uiPriority="72" w:unhideWhenUsed="0"/>
+    <w:lsdException w:name="Colorful Grid Accent 2" w:semiHidden="0" w:uiPriority="73" w:unhideWhenUsed="0"/>
+    <w:lsdException w:name="Light Shading Accent 3" w:semiHidden="0" w:uiPriority="60" w:unhideWhenUsed="0"/>
+    <w:lsdException w:name="Light List Accent 3" w:semiHidden="0" w:uiPriority="61" w:unhideWhenUsed="0"/>
+    <w:lsdException w:name="Light Grid Accent 3" w:semiHidden="0" w:uiPriority="62" w:unhideWhenUsed="0"/>
+    <w:lsdException w:name="Medium Shading 1 Accent 3" w:semiHidden="0" w:uiPriority="63" w:unhideWhenUsed="0"/>
+    <w:lsdException w:name="Medium Shading 2 Accent 3" w:semiHidden="0" w:uiPriority="64" w:unhideWhenUsed="0"/>
+    <w:lsdException w:name="Medium List 1 Accent 3" w:semiHidden="0" w:uiPriority="65" w:unhideWhenUsed="0"/>
+    <w:lsdException w:name="Medium List 2 Accent 3" w:semiHidden="0" w:uiPriority="66" w:unhideWhenUsed="0"/>
+    <w:lsdException w:name="Medium Grid 1 Accent 3" w:semiHidden="0" w:uiPriority="67" w:unhideWhenUsed="0"/>
+    <w:lsdException w:name="Medium Grid 2 Accent 3" w:semiHidden="0" w:uiPriority="68" w:unhideWhenUsed="0"/>
+    <w:lsdException w:name="Medium Grid 3 Accent 3" w:semiHidden="0" w:uiPriority="69" w:unhideWhenUsed="0"/>
+    <w:lsdException w:name="Dark List Accent 3" w:semiHidden="0" w:uiPriority="70" w:unhideWhenUsed="0"/>
+    <w:lsdException w:name="Colorful Shading Accent 3" w:semiHidden="0" w:uiPriority="71" w:unhideWhenUsed="0"/>
+    <w:lsdException w:name="Colorful List Accent 3" w:semiHidden="0" w:uiPriority="72" w:unhideWhenUsed="0"/>
+    <w:lsdException w:name="Colorful Grid Accent 3" w:semiHidden="0" w:uiPriority="73" w:unhideWhenUsed="0"/>
+    <w:lsdException w:name="Light Shading Accent 4" w:semiHidden="0" w:uiPriority="60" w:unhideWhenUsed="0"/>
+    <w:lsdException w:name="Light List Accent 4" w:semiHidden="0" w:uiPriority="61" w:unhideWhenUsed="0"/>
+    <w:lsdException w:name="Light Grid Accent 4" w:semiHidden="0" w:uiPriority="62" w:unhideWhenUsed="0"/>
+    <w:lsdException w:name="Medium Shading 1 Accent 4" w:semiHidden="0" w:uiPriority="63" w:unhideWhenUsed="0"/>
+    <w:lsdException w:name="Medium Shading 2 Accent 4" w:semiHidden="0" w:uiPriority="64" w:unhideWhenUsed="0"/>
+    <w:lsdException w:name="Medium List 1 Accent 4" w:semiHidden="0" w:uiPriority="65" w:unhideWhenUsed="0"/>
+    <w:lsdException w:name="Medium List 2 Accent 4" w:semiHidden="0" w:uiPriority="66" w:unhideWhenUsed="0"/>
+    <w:lsdException w:name="Medium Grid 1 Accent 4" w:semiHidden="0" w:uiPriority="67" w:unhideWhenUsed="0"/>
+    <w:lsdException w:name="Medium Grid 2 Accent 4" w:semiHidden="0" w:uiPriority="68" w:unhideWhenUsed="0"/>
+    <w:lsdException w:name="Medium Grid 3 Accent 4" w:semiHidden="0" w:uiPriority="69" w:unhideWhenUsed="0"/>
+    <w:lsdException w:name="Dark List Accent 4" w:semiHidden="0" w:uiPriority="70" w:unhideWhenUsed="0"/>
+    <w:lsdException w:name="Colorful Shading Accent 4" w:semiHidden="0" w:uiPriority="71" w:unhideWhenUsed="0"/>
+    <w:lsdException w:name="Colorful List Accent 4" w:semiHidden="0" w:uiPriority="72" w:unhideWhenUsed="0"/>
+    <w:lsdException w:name="Colorful Grid Accent 4" w:semiHidden="0" w:uiPriority="73" w:unhideWhenUsed="0"/>
+    <w:lsdException w:name="Light Shading Accent 5" w:semiHidden="0" w:uiPriority="60" w:unhideWhenUsed="0"/>
+    <w:lsdException w:name="Light List Accent 5" w:semiHidden="0" w:uiPriority="61" w:unhideWhenUsed="0"/>
+    <w:lsdException w:name="Light Grid Accent 5" w:semiHidden="0" w:uiPriority="62" w:unhideWhenUsed="0"/>
+    <w:lsdException w:name="Medium Shading 1 Accent 5" w:semiHidden="0" w:uiPriority="63" w:unhideWhenUsed="0"/>
+    <w:lsdException w:name="Medium Shading 2 Accent 5" w:semiHidden="0" w:uiPriority="64" w:unhideWhenUsed="0"/>
+    <w:lsdException w:name="Medium List 1 Accent 5" w:semiHidden="0" w:uiPriority="65" w:unhideWhenUsed="0"/>
+    <w:lsdException w:name="Medium List 2 Accent 5" w:semiHidden="0" w:uiPriority="66" w:unhideWhenUsed="0"/>
+    <w:lsdException w:name="Medium Grid 1 Accent 5" w:semiHidden="0" w:uiPriority="67" w:unhideWhenUsed="0"/>
+    <w:lsdException w:name="Medium Grid 2 Accent 5" w:semiHidden="0" w:uiPriority="68" w:unhideWhenUsed="0"/>
+    <w:lsdException w:name="Medium Grid 3 Accent 5" w:semiHidden="0" w:uiPriority="69" w:unhideWhenUsed="0"/>
+    <w:lsdException w:name="Dark List Accent 5" w:semiHidden="0" w:uiPriority="70" w:unhideWhenUsed="0"/>
+    <w:lsdException w:name="Colorful Shading Accent 5" w:semiHidden="0" w:uiPriority="71" w:unhideWhenUsed="0"/>
+    <w:lsdException w:name="Colorful List Accent 5" w:semiHidden="0" w:uiPriority="72" w:unhideWhenUsed="0"/>
+    <w:lsdException w:name="Colorful Grid Accent 5" w:semiHidden="0" w:uiPriority="73" w:unhideWhenUsed="0"/>
+    <w:lsdException w:name="Light Shading Accent 6" w:semiHidden="0" w:uiPriority="60" w:unhideWhenUsed="0"/>
+    <w:lsdException w:name="Light List Accent 6" w:semiHidden="0" w:uiPriority="61" w:unhideWhenUsed="0"/>
+    <w:lsdException w:name="Light Grid Accent 6" w:semiHidden="0" w:uiPriority="62" w:unhideWhenUsed="0"/>
+    <w:lsdException w:name="Medium Shading 1 Accent 6" w:semiHidden="0" w:uiPriority="63" w:unhideWhenUsed="0"/>
+    <w:lsdException w:name="Medium Shading 2 Accent 6" w:semiHidden="0" w:uiPriority="64" w:unhideWhenUsed="0"/>
+    <w:lsdException w:name="Medium List 1 Accent 6" w:semiHidden="0" w:uiPriority="65" w:unhideWhenUsed="0"/>
+    <w:lsdException w:name="Medium List 2 Accent 6" w:semiHidden="0" w:uiPriority="66" w:unhideWhenUsed="0"/>
+    <w:lsdException w:name="Medium Grid 1 Accent 6" w:semiHidden="0" w:uiPriority="67" w:unhideWhenUsed="0"/>
+    <w:lsdException w:name="Medium Grid 2 Accent 6" w:semiHidden="0" w:uiPriority="68" w:unhideWhenUsed="0"/>
+    <w:lsdException w:name="Medium Grid 3 Accent 6" w:semiHidden="0" w:uiPriority="69" w:unhideWhenUsed="0"/>
+    <w:lsdException w:name="Dark List Accent 6" w:semiHidden="0" w:uiPriority="70" w:unhideWhenUsed="0"/>
+    <w:lsdException w:name="Colorful Shading Accent 6" w:semiHidden="0" w:uiPriority="71" w:unhideWhenUsed="0"/>
+    <w:lsdException w:name="Colorful List Accent 6" w:semiHidden="0" w:uiPriority="72" w:unhideWhenUsed="0"/>
+    <w:lsdException w:name="Colorful Grid Accent 6" w:semiHidden="0" w:uiPriority="73" w:unhideWhenUsed="0"/>
+    <w:lsdException w:name="Subtle Emphasis" w:semiHidden="0" w:uiPriority="19" w:unhideWhenUsed="0" w:qFormat="1"/>
+    <w:lsdException w:name="Intense Emphasis" w:semiHidden="0" w:uiPriority="21" w:unhideWhenUsed="0" w:qFormat="1"/>
+    <w:lsdException w:name="Subtle Reference" w:semiHidden="0" w:uiPriority="31" w:unhideWhenUsed="0" w:qFormat="1"/>
+    <w:lsdException w:name="Intense Reference" w:semiHidden="0" w:uiPriority="32" w:unhideWhenUsed="0" w:qFormat="1"/>
+    <w:lsdException w:name="Book Title" w:semiHidden="0" w:uiPriority="33" w:unhideWhenUsed="0" w:qFormat="1"/>
+    <w:lsdException w:name="Bibliography" w:uiPriority="37"/>
+    <w:lsdException w:name="TOC Heading" w:uiPriority="39" w:qFormat="1"/>
   </w:latentStyles>
   <w:style w:type="paragraph" w:default="1" w:styleId="Normal">
     <w:name w:val="Normal"/>
@@ -2318,6 +2570,7 @@
       <w:spacing w:after="0" w:line="240" w:lineRule="auto"/>
     </w:pPr>
     <w:tblPr>
+      <w:tblInd w:w="0" w:type="dxa"/>
       <w:tblBorders>
         <w:top w:val="single" w:sz="4" w:space="0" w:color="auto"/>
         <w:left w:val="single" w:sz="4" w:space="0" w:color="auto"/>
@@ -2326,6 +2579,280 @@
         <w:insideH w:val="single" w:sz="4" w:space="0" w:color="auto"/>
         <w:insideV w:val="single" w:sz="4" w:space="0" w:color="auto"/>
       </w:tblBorders>
+      <w:tblCellMar>
+        <w:top w:w="0" w:type="dxa"/>
+        <w:left w:w="108" w:type="dxa"/>
+        <w:bottom w:w="0" w:type="dxa"/>
+        <w:right w:w="108" w:type="dxa"/>
+      </w:tblCellMar>
+    </w:tblPr>
+  </w:style>
+  <w:style w:type="paragraph" w:styleId="ListParagraph">
+    <w:name w:val="List Paragraph"/>
+    <w:basedOn w:val="Normal"/>
+    <w:uiPriority w:val="34"/>
+    <w:qFormat/>
+    <w:rsid w:val="0018685D"/>
+    <w:pPr>
+      <w:ind w:left="720"/>
+      <w:contextualSpacing/>
+    </w:pPr>
+  </w:style>
+  <w:style w:type="character" w:styleId="Strong">
+    <w:name w:val="Strong"/>
+    <w:basedOn w:val="DefaultParagraphFont"/>
+    <w:uiPriority w:val="22"/>
+    <w:qFormat/>
+    <w:rsid w:val="00665CF8"/>
+    <w:rPr>
+      <w:b/>
+      <w:bCs/>
+    </w:rPr>
+  </w:style>
+</w:styles>
+</file>
+
+<file path=word/stylesWithEffects.xml><?xml version="1.0" encoding="utf-8"?>
+<w:styles xmlns:wpc="http://schemas.microsoft.com/office/word/2010/wordprocessingCanvas" xmlns:mc="http://schemas.openxmlformats.org/markup-compatibility/2006" xmlns:o="urn:schemas-microsoft-com:office:office" xmlns:r="http://schemas.openxmlformats.org/officeDocument/2006/relationships" xmlns:m="http://schemas.openxmlformats.org/officeDocument/2006/math" xmlns:v="urn:schemas-microsoft-com:vml" xmlns:wp14="http://schemas.microsoft.com/office/word/2010/wordprocessingDrawing" xmlns:wp="http://schemas.openxmlformats.org/drawingml/2006/wordprocessingDrawing" xmlns:w10="urn:schemas-microsoft-com:office:word" xmlns:w="http://schemas.openxmlformats.org/wordprocessingml/2006/main" xmlns:w14="http://schemas.microsoft.com/office/word/2010/wordml" xmlns:wpg="http://schemas.microsoft.com/office/word/2010/wordprocessingGroup" xmlns:wpi="http://schemas.microsoft.com/office/word/2010/wordprocessingInk" xmlns:wne="http://schemas.microsoft.com/office/word/2006/wordml" xmlns:wps="http://schemas.microsoft.com/office/word/2010/wordprocessingShape" mc:Ignorable="w14 wp14">
+  <w:docDefaults>
+    <w:rPrDefault>
+      <w:rPr>
+        <w:rFonts w:asciiTheme="minorHAnsi" w:eastAsiaTheme="minorHAnsi" w:hAnsiTheme="minorHAnsi" w:cstheme="minorBidi"/>
+        <w:sz w:val="22"/>
+        <w:szCs w:val="22"/>
+        <w:lang w:val="en-US" w:eastAsia="en-US" w:bidi="ar-SA"/>
+      </w:rPr>
+    </w:rPrDefault>
+    <w:pPrDefault>
+      <w:pPr>
+        <w:spacing w:after="200" w:line="276" w:lineRule="auto"/>
+      </w:pPr>
+    </w:pPrDefault>
+  </w:docDefaults>
+  <w:latentStyles w:defLockedState="0" w:defUIPriority="99" w:defSemiHidden="1" w:defUnhideWhenUsed="1" w:defQFormat="0" w:count="267">
+    <w:lsdException w:name="Normal" w:semiHidden="0" w:uiPriority="0" w:unhideWhenUsed="0" w:qFormat="1"/>
+    <w:lsdException w:name="heading 1" w:semiHidden="0" w:uiPriority="9" w:unhideWhenUsed="0" w:qFormat="1"/>
+    <w:lsdException w:name="heading 2" w:uiPriority="9" w:qFormat="1"/>
+    <w:lsdException w:name="heading 3" w:uiPriority="9" w:qFormat="1"/>
+    <w:lsdException w:name="heading 4" w:uiPriority="9" w:qFormat="1"/>
+    <w:lsdException w:name="heading 5" w:uiPriority="9" w:qFormat="1"/>
+    <w:lsdException w:name="heading 6" w:uiPriority="9" w:qFormat="1"/>
+    <w:lsdException w:name="heading 7" w:uiPriority="9" w:qFormat="1"/>
+    <w:lsdException w:name="heading 8" w:uiPriority="9" w:qFormat="1"/>
+    <w:lsdException w:name="heading 9" w:uiPriority="9" w:qFormat="1"/>
+    <w:lsdException w:name="toc 1" w:uiPriority="39"/>
+    <w:lsdException w:name="toc 2" w:uiPriority="39"/>
+    <w:lsdException w:name="toc 3" w:uiPriority="39"/>
+    <w:lsdException w:name="toc 4" w:uiPriority="39"/>
+    <w:lsdException w:name="toc 5" w:uiPriority="39"/>
+    <w:lsdException w:name="toc 6" w:uiPriority="39"/>
+    <w:lsdException w:name="toc 7" w:uiPriority="39"/>
+    <w:lsdException w:name="toc 8" w:uiPriority="39"/>
+    <w:lsdException w:name="toc 9" w:uiPriority="39"/>
+    <w:lsdException w:name="caption" w:uiPriority="35" w:qFormat="1"/>
+    <w:lsdException w:name="Title" w:semiHidden="0" w:uiPriority="10" w:unhideWhenUsed="0" w:qFormat="1"/>
+    <w:lsdException w:name="Default Paragraph Font" w:uiPriority="1"/>
+    <w:lsdException w:name="Subtitle" w:semiHidden="0" w:uiPriority="11" w:unhideWhenUsed="0" w:qFormat="1"/>
+    <w:lsdException w:name="Strong" w:semiHidden="0" w:uiPriority="22" w:unhideWhenUsed="0" w:qFormat="1"/>
+    <w:lsdException w:name="Emphasis" w:semiHidden="0" w:uiPriority="20" w:unhideWhenUsed="0" w:qFormat="1"/>
+    <w:lsdException w:name="Table Grid" w:semiHidden="0" w:uiPriority="59" w:unhideWhenUsed="0"/>
+    <w:lsdException w:name="Placeholder Text" w:unhideWhenUsed="0"/>
+    <w:lsdException w:name="No Spacing" w:semiHidden="0" w:uiPriority="1" w:unhideWhenUsed="0" w:qFormat="1"/>
+    <w:lsdException w:name="Light Shading" w:semiHidden="0" w:uiPriority="60" w:unhideWhenUsed="0"/>
+    <w:lsdException w:name="Light List" w:semiHidden="0" w:uiPriority="61" w:unhideWhenUsed="0"/>
+    <w:lsdException w:name="Light Grid" w:semiHidden="0" w:uiPriority="62" w:unhideWhenUsed="0"/>
+    <w:lsdException w:name="Medium Shading 1" w:semiHidden="0" w:uiPriority="63" w:unhideWhenUsed="0"/>
+    <w:lsdException w:name="Medium Shading 2" w:semiHidden="0" w:uiPriority="64" w:unhideWhenUsed="0"/>
+    <w:lsdException w:name="Medium List 1" w:semiHidden="0" w:uiPriority="65" w:unhideWhenUsed="0"/>
+    <w:lsdException w:name="Medium List 2" w:semiHidden="0" w:uiPriority="66" w:unhideWhenUsed="0"/>
+    <w:lsdException w:name="Medium Grid 1" w:semiHidden="0" w:uiPriority="67" w:unhideWhenUsed="0"/>
+    <w:lsdException w:name="Medium Grid 2" w:semiHidden="0" w:uiPriority="68" w:unhideWhenUsed="0"/>
+    <w:lsdException w:name="Medium Grid 3" w:semiHidden="0" w:uiPriority="69" w:unhideWhenUsed="0"/>
+    <w:lsdException w:name="Dark List" w:semiHidden="0" w:uiPriority="70" w:unhideWhenUsed="0"/>
+    <w:lsdException w:name="Colorful Shading" w:semiHidden="0" w:uiPriority="71" w:unhideWhenUsed="0"/>
+    <w:lsdException w:name="Colorful List" w:semiHidden="0" w:uiPriority="72" w:unhideWhenUsed="0"/>
+    <w:lsdException w:name="Colorful Grid" w:semiHidden="0" w:uiPriority="73" w:unhideWhenUsed="0"/>
+    <w:lsdException w:name="Light Shading Accent 1" w:semiHidden="0" w:uiPriority="60" w:unhideWhenUsed="0"/>
+    <w:lsdException w:name="Light List Accent 1" w:semiHidden="0" w:uiPriority="61" w:unhideWhenUsed="0"/>
+    <w:lsdException w:name="Light Grid Accent 1" w:semiHidden="0" w:uiPriority="62" w:unhideWhenUsed="0"/>
+    <w:lsdException w:name="Medium Shading 1 Accent 1" w:semiHidden="0" w:uiPriority="63" w:unhideWhenUsed="0"/>
+    <w:lsdException w:name="Medium Shading 2 Accent 1" w:semiHidden="0" w:uiPriority="64" w:unhideWhenUsed="0"/>
+    <w:lsdException w:name="Medium List 1 Accent 1" w:semiHidden="0" w:uiPriority="65" w:unhideWhenUsed="0"/>
+    <w:lsdException w:name="Revision" w:unhideWhenUsed="0"/>
+    <w:lsdException w:name="List Paragraph" w:semiHidden="0" w:uiPriority="34" w:unhideWhenUsed="0" w:qFormat="1"/>
+    <w:lsdException w:name="Quote" w:semiHidden="0" w:uiPriority="29" w:unhideWhenUsed="0" w:qFormat="1"/>
+    <w:lsdException w:name="Intense Quote" w:semiHidden="0" w:uiPriority="30" w:unhideWhenUsed="0" w:qFormat="1"/>
+    <w:lsdException w:name="Medium List 2 Accent 1" w:semiHidden="0" w:uiPriority="66" w:unhideWhenUsed="0"/>
+    <w:lsdException w:name="Medium Grid 1 Accent 1" w:semiHidden="0" w:uiPriority="67" w:unhideWhenUsed="0"/>
+    <w:lsdException w:name="Medium Grid 2 Accent 1" w:semiHidden="0" w:uiPriority="68" w:unhideWhenUsed="0"/>
+    <w:lsdException w:name="Medium Grid 3 Accent 1" w:semiHidden="0" w:uiPriority="69" w:unhideWhenUsed="0"/>
+    <w:lsdException w:name="Dark List Accent 1" w:semiHidden="0" w:uiPriority="70" w:unhideWhenUsed="0"/>
+    <w:lsdException w:name="Colorful Shading Accent 1" w:semiHidden="0" w:uiPriority="71" w:unhideWhenUsed="0"/>
+    <w:lsdException w:name="Colorful List Accent 1" w:semiHidden="0" w:uiPriority="72" w:unhideWhenUsed="0"/>
+    <w:lsdException w:name="Colorful Grid Accent 1" w:semiHidden="0" w:uiPriority="73" w:unhideWhenUsed="0"/>
+    <w:lsdException w:name="Light Shading Accent 2" w:semiHidden="0" w:uiPriority="60" w:unhideWhenUsed="0"/>
+    <w:lsdException w:name="Light List Accent 2" w:semiHidden="0" w:uiPriority="61" w:unhideWhenUsed="0"/>
+    <w:lsdException w:name="Light Grid Accent 2" w:semiHidden="0" w:uiPriority="62" w:unhideWhenUsed="0"/>
+    <w:lsdException w:name="Medium Shading 1 Accent 2" w:semiHidden="0" w:uiPriority="63" w:unhideWhenUsed="0"/>
+    <w:lsdException w:name="Medium Shading 2 Accent 2" w:semiHidden="0" w:uiPriority="64" w:unhideWhenUsed="0"/>
+    <w:lsdException w:name="Medium List 1 Accent 2" w:semiHidden="0" w:uiPriority="65" w:unhideWhenUsed="0"/>
+    <w:lsdException w:name="Medium List 2 Accent 2" w:semiHidden="0" w:uiPriority="66" w:unhideWhenUsed="0"/>
+    <w:lsdException w:name="Medium Grid 1 Accent 2" w:semiHidden="0" w:uiPriority="67" w:unhideWhenUsed="0"/>
+    <w:lsdException w:name="Medium Grid 2 Accent 2" w:semiHidden="0" w:uiPriority="68" w:unhideWhenUsed="0"/>
+    <w:lsdException w:name="Medium Grid 3 Accent 2" w:semiHidden="0" w:uiPriority="69" w:unhideWhenUsed="0"/>
+    <w:lsdException w:name="Dark List Accent 2" w:semiHidden="0" w:uiPriority="70" w:unhideWhenUsed="0"/>
+    <w:lsdException w:name="Colorful Shading Accent 2" w:semiHidden="0" w:uiPriority="71" w:unhideWhenUsed="0"/>
+    <w:lsdException w:name="Colorful List Accent 2" w:semiHidden="0" w:uiPriority="72" w:unhideWhenUsed="0"/>
+    <w:lsdException w:name="Colorful Grid Accent 2" w:semiHidden="0" w:uiPriority="73" w:unhideWhenUsed="0"/>
+    <w:lsdException w:name="Light Shading Accent 3" w:semiHidden="0" w:uiPriority="60" w:unhideWhenUsed="0"/>
+    <w:lsdException w:name="Light List Accent 3" w:semiHidden="0" w:uiPriority="61" w:unhideWhenUsed="0"/>
+    <w:lsdException w:name="Light Grid Accent 3" w:semiHidden="0" w:uiPriority="62" w:unhideWhenUsed="0"/>
+    <w:lsdException w:name="Medium Shading 1 Accent 3" w:semiHidden="0" w:uiPriority="63" w:unhideWhenUsed="0"/>
+    <w:lsdException w:name="Medium Shading 2 Accent 3" w:semiHidden="0" w:uiPriority="64" w:unhideWhenUsed="0"/>
+    <w:lsdException w:name="Medium List 1 Accent 3" w:semiHidden="0" w:uiPriority="65" w:unhideWhenUsed="0"/>
+    <w:lsdException w:name="Medium List 2 Accent 3" w:semiHidden="0" w:uiPriority="66" w:unhideWhenUsed="0"/>
+    <w:lsdException w:name="Medium Grid 1 Accent 3" w:semiHidden="0" w:uiPriority="67" w:unhideWhenUsed="0"/>
+    <w:lsdException w:name="Medium Grid 2 Accent 3" w:semiHidden="0" w:uiPriority="68" w:unhideWhenUsed="0"/>
+    <w:lsdException w:name="Medium Grid 3 Accent 3" w:semiHidden="0" w:uiPriority="69" w:unhideWhenUsed="0"/>
+    <w:lsdException w:name="Dark List Accent 3" w:semiHidden="0" w:uiPriority="70" w:unhideWhenUsed="0"/>
+    <w:lsdException w:name="Colorful Shading Accent 3" w:semiHidden="0" w:uiPriority="71" w:unhideWhenUsed="0"/>
+    <w:lsdException w:name="Colorful List Accent 3" w:semiHidden="0" w:uiPriority="72" w:unhideWhenUsed="0"/>
+    <w:lsdException w:name="Colorful Grid Accent 3" w:semiHidden="0" w:uiPriority="73" w:unhideWhenUsed="0"/>
+    <w:lsdException w:name="Light Shading Accent 4" w:semiHidden="0" w:uiPriority="60" w:unhideWhenUsed="0"/>
+    <w:lsdException w:name="Light List Accent 4" w:semiHidden="0" w:uiPriority="61" w:unhideWhenUsed="0"/>
+    <w:lsdException w:name="Light Grid Accent 4" w:semiHidden="0" w:uiPriority="62" w:unhideWhenUsed="0"/>
+    <w:lsdException w:name="Medium Shading 1 Accent 4" w:semiHidden="0" w:uiPriority="63" w:unhideWhenUsed="0"/>
+    <w:lsdException w:name="Medium Shading 2 Accent 4" w:semiHidden="0" w:uiPriority="64" w:unhideWhenUsed="0"/>
+    <w:lsdException w:name="Medium List 1 Accent 4" w:semiHidden="0" w:uiPriority="65" w:unhideWhenUsed="0"/>
+    <w:lsdException w:name="Medium List 2 Accent 4" w:semiHidden="0" w:uiPriority="66" w:unhideWhenUsed="0"/>
+    <w:lsdException w:name="Medium Grid 1 Accent 4" w:semiHidden="0" w:uiPriority="67" w:unhideWhenUsed="0"/>
+    <w:lsdException w:name="Medium Grid 2 Accent 4" w:semiHidden="0" w:uiPriority="68" w:unhideWhenUsed="0"/>
+    <w:lsdException w:name="Medium Grid 3 Accent 4" w:semiHidden="0" w:uiPriority="69" w:unhideWhenUsed="0"/>
+    <w:lsdException w:name="Dark List Accent 4" w:semiHidden="0" w:uiPriority="70" w:unhideWhenUsed="0"/>
+    <w:lsdException w:name="Colorful Shading Accent 4" w:semiHidden="0" w:uiPriority="71" w:unhideWhenUsed="0"/>
+    <w:lsdException w:name="Colorful List Accent 4" w:semiHidden="0" w:uiPriority="72" w:unhideWhenUsed="0"/>
+    <w:lsdException w:name="Colorful Grid Accent 4" w:semiHidden="0" w:uiPriority="73" w:unhideWhenUsed="0"/>
+    <w:lsdException w:name="Light Shading Accent 5" w:semiHidden="0" w:uiPriority="60" w:unhideWhenUsed="0"/>
+    <w:lsdException w:name="Light List Accent 5" w:semiHidden="0" w:uiPriority="61" w:unhideWhenUsed="0"/>
+    <w:lsdException w:name="Light Grid Accent 5" w:semiHidden="0" w:uiPriority="62" w:unhideWhenUsed="0"/>
+    <w:lsdException w:name="Medium Shading 1 Accent 5" w:semiHidden="0" w:uiPriority="63" w:unhideWhenUsed="0"/>
+    <w:lsdException w:name="Medium Shading 2 Accent 5" w:semiHidden="0" w:uiPriority="64" w:unhideWhenUsed="0"/>
+    <w:lsdException w:name="Medium List 1 Accent 5" w:semiHidden="0" w:uiPriority="65" w:unhideWhenUsed="0"/>
+    <w:lsdException w:name="Medium List 2 Accent 5" w:semiHidden="0" w:uiPriority="66" w:unhideWhenUsed="0"/>
+    <w:lsdException w:name="Medium Grid 1 Accent 5" w:semiHidden="0" w:uiPriority="67" w:unhideWhenUsed="0"/>
+    <w:lsdException w:name="Medium Grid 2 Accent 5" w:semiHidden="0" w:uiPriority="68" w:unhideWhenUsed="0"/>
+    <w:lsdException w:name="Medium Grid 3 Accent 5" w:semiHidden="0" w:uiPriority="69" w:unhideWhenUsed="0"/>
+    <w:lsdException w:name="Dark List Accent 5" w:semiHidden="0" w:uiPriority="70" w:unhideWhenUsed="0"/>
+    <w:lsdException w:name="Colorful Shading Accent 5" w:semiHidden="0" w:uiPriority="71" w:unhideWhenUsed="0"/>
+    <w:lsdException w:name="Colorful List Accent 5" w:semiHidden="0" w:uiPriority="72" w:unhideWhenUsed="0"/>
+    <w:lsdException w:name="Colorful Grid Accent 5" w:semiHidden="0" w:uiPriority="73" w:unhideWhenUsed="0"/>
+    <w:lsdException w:name="Light Shading Accent 6" w:semiHidden="0" w:uiPriority="60" w:unhideWhenUsed="0"/>
+    <w:lsdException w:name="Light List Accent 6" w:semiHidden="0" w:uiPriority="61" w:unhideWhenUsed="0"/>
+    <w:lsdException w:name="Light Grid Accent 6" w:semiHidden="0" w:uiPriority="62" w:unhideWhenUsed="0"/>
+    <w:lsdException w:name="Medium Shading 1 Accent 6" w:semiHidden="0" w:uiPriority="63" w:unhideWhenUsed="0"/>
+    <w:lsdException w:name="Medium Shading 2 Accent 6" w:semiHidden="0" w:uiPriority="64" w:unhideWhenUsed="0"/>
+    <w:lsdException w:name="Medium List 1 Accent 6" w:semiHidden="0" w:uiPriority="65" w:unhideWhenUsed="0"/>
+    <w:lsdException w:name="Medium List 2 Accent 6" w:semiHidden="0" w:uiPriority="66" w:unhideWhenUsed="0"/>
+    <w:lsdException w:name="Medium Grid 1 Accent 6" w:semiHidden="0" w:uiPriority="67" w:unhideWhenUsed="0"/>
+    <w:lsdException w:name="Medium Grid 2 Accent 6" w:semiHidden="0" w:uiPriority="68" w:unhideWhenUsed="0"/>
+    <w:lsdException w:name="Medium Grid 3 Accent 6" w:semiHidden="0" w:uiPriority="69" w:unhideWhenUsed="0"/>
+    <w:lsdException w:name="Dark List Accent 6" w:semiHidden="0" w:uiPriority="70" w:unhideWhenUsed="0"/>
+    <w:lsdException w:name="Colorful Shading Accent 6" w:semiHidden="0" w:uiPriority="71" w:unhideWhenUsed="0"/>
+    <w:lsdException w:name="Colorful List Accent 6" w:semiHidden="0" w:uiPriority="72" w:unhideWhenUsed="0"/>
+    <w:lsdException w:name="Colorful Grid Accent 6" w:semiHidden="0" w:uiPriority="73" w:unhideWhenUsed="0"/>
+    <w:lsdException w:name="Subtle Emphasis" w:semiHidden="0" w:uiPriority="19" w:unhideWhenUsed="0" w:qFormat="1"/>
+    <w:lsdException w:name="Intense Emphasis" w:semiHidden="0" w:uiPriority="21" w:unhideWhenUsed="0" w:qFormat="1"/>
+    <w:lsdException w:name="Subtle Reference" w:semiHidden="0" w:uiPriority="31" w:unhideWhenUsed="0" w:qFormat="1"/>
+    <w:lsdException w:name="Intense Reference" w:semiHidden="0" w:uiPriority="32" w:unhideWhenUsed="0" w:qFormat="1"/>
+    <w:lsdException w:name="Book Title" w:semiHidden="0" w:uiPriority="33" w:unhideWhenUsed="0" w:qFormat="1"/>
+    <w:lsdException w:name="Bibliography" w:uiPriority="37"/>
+    <w:lsdException w:name="TOC Heading" w:uiPriority="39" w:qFormat="1"/>
+  </w:latentStyles>
+  <w:style w:type="paragraph" w:default="1" w:styleId="Normal">
+    <w:name w:val="Normal"/>
+    <w:qFormat/>
+  </w:style>
+  <w:style w:type="character" w:default="1" w:styleId="DefaultParagraphFont">
+    <w:name w:val="Default Paragraph Font"/>
+    <w:uiPriority w:val="1"/>
+    <w:semiHidden/>
+    <w:unhideWhenUsed/>
+  </w:style>
+  <w:style w:type="table" w:default="1" w:styleId="TableNormal">
+    <w:name w:val="Normal Table"/>
+    <w:uiPriority w:val="99"/>
+    <w:semiHidden/>
+    <w:unhideWhenUsed/>
+    <w:tblPr>
+      <w:tblInd w:w="0" w:type="dxa"/>
+      <w:tblCellMar>
+        <w:top w:w="0" w:type="dxa"/>
+        <w:left w:w="108" w:type="dxa"/>
+        <w:bottom w:w="0" w:type="dxa"/>
+        <w:right w:w="108" w:type="dxa"/>
+      </w:tblCellMar>
+    </w:tblPr>
+  </w:style>
+  <w:style w:type="numbering" w:default="1" w:styleId="NoList">
+    <w:name w:val="No List"/>
+    <w:uiPriority w:val="99"/>
+    <w:semiHidden/>
+    <w:unhideWhenUsed/>
+  </w:style>
+  <w:style w:type="paragraph" w:styleId="BalloonText">
+    <w:name w:val="Balloon Text"/>
+    <w:basedOn w:val="Normal"/>
+    <w:link w:val="BalloonTextChar"/>
+    <w:uiPriority w:val="99"/>
+    <w:semiHidden/>
+    <w:unhideWhenUsed/>
+    <w:rsid w:val="00F40497"/>
+    <w:pPr>
+      <w:spacing w:after="0" w:line="240" w:lineRule="auto"/>
+    </w:pPr>
+    <w:rPr>
+      <w:rFonts w:ascii="Tahoma" w:hAnsi="Tahoma" w:cs="Tahoma"/>
+      <w:sz w:val="16"/>
+      <w:szCs w:val="16"/>
+    </w:rPr>
+  </w:style>
+  <w:style w:type="character" w:customStyle="1" w:styleId="BalloonTextChar">
+    <w:name w:val="Balloon Text Char"/>
+    <w:basedOn w:val="DefaultParagraphFont"/>
+    <w:link w:val="BalloonText"/>
+    <w:uiPriority w:val="99"/>
+    <w:semiHidden/>
+    <w:rsid w:val="00F40497"/>
+    <w:rPr>
+      <w:rFonts w:ascii="Tahoma" w:hAnsi="Tahoma" w:cs="Tahoma"/>
+      <w:sz w:val="16"/>
+      <w:szCs w:val="16"/>
+    </w:rPr>
+  </w:style>
+  <w:style w:type="table" w:styleId="TableGrid">
+    <w:name w:val="Table Grid"/>
+    <w:basedOn w:val="TableNormal"/>
+    <w:uiPriority w:val="59"/>
+    <w:rsid w:val="00F40497"/>
+    <w:pPr>
+      <w:spacing w:after="0" w:line="240" w:lineRule="auto"/>
+    </w:pPr>
+    <w:tblPr>
+      <w:tblInd w:w="0" w:type="dxa"/>
+      <w:tblBorders>
+        <w:top w:val="single" w:sz="4" w:space="0" w:color="auto"/>
+        <w:left w:val="single" w:sz="4" w:space="0" w:color="auto"/>
+        <w:bottom w:val="single" w:sz="4" w:space="0" w:color="auto"/>
+        <w:right w:val="single" w:sz="4" w:space="0" w:color="auto"/>
+        <w:insideH w:val="single" w:sz="4" w:space="0" w:color="auto"/>
+        <w:insideV w:val="single" w:sz="4" w:space="0" w:color="auto"/>
+      </w:tblBorders>
+      <w:tblCellMar>
+        <w:top w:w="0" w:type="dxa"/>
+        <w:left w:w="108" w:type="dxa"/>
+        <w:bottom w:w="0" w:type="dxa"/>
+        <w:right w:w="108" w:type="dxa"/>
+      </w:tblCellMar>
     </w:tblPr>
   </w:style>
   <w:style w:type="paragraph" w:styleId="ListParagraph">

</xml_diff>